<commit_message>
adding final model and results
</commit_message>
<xml_diff>
--- a/Gesture_Recognition_Lab_Report.docx
+++ b/Gesture_Recognition_Lab_Report.docx
@@ -90,98 +90,44 @@
         <w:rPr>
           <w:rFonts w:ascii="Arial" w:hAnsi="Arial" w:cs="Arial"/>
         </w:rPr>
-        <w:t xml:space="preserve">: </w:t>
-      </w:r>
-      <w:r>
-        <w:rPr>
-          <w:rFonts w:ascii="Arial" w:hAnsi="Arial" w:cs="Arial"/>
-        </w:rPr>
-        <w:t>Epochs = 25</w:t>
-      </w:r>
-      <w:r>
-        <w:rPr>
-          <w:rFonts w:ascii="Arial" w:hAnsi="Arial" w:cs="Arial"/>
-        </w:rPr>
-        <w:t xml:space="preserve">, </w:t>
-      </w:r>
-      <w:r>
-        <w:rPr>
-          <w:rFonts w:ascii="Arial" w:hAnsi="Arial" w:cs="Arial"/>
-        </w:rPr>
-        <w:t>Optimiser – SGD(lr=0.01, momentum=0.5)</w:t>
-      </w:r>
-      <w:r>
-        <w:rPr>
-          <w:rFonts w:ascii="Arial" w:hAnsi="Arial" w:cs="Arial"/>
-        </w:rPr>
-        <w:t xml:space="preserve">, </w:t>
-      </w:r>
-      <w:r>
-        <w:rPr>
-          <w:rFonts w:ascii="Arial" w:hAnsi="Arial" w:cs="Arial"/>
-        </w:rPr>
-        <w:t>Max pooling = (3,3,3)</w:t>
-      </w:r>
-      <w:r>
-        <w:rPr>
-          <w:rFonts w:ascii="Arial" w:hAnsi="Arial" w:cs="Arial"/>
-        </w:rPr>
-        <w:t xml:space="preserve">, </w:t>
-      </w:r>
-      <w:r>
-        <w:rPr>
-          <w:rFonts w:ascii="Arial" w:hAnsi="Arial" w:cs="Arial"/>
-        </w:rPr>
-        <w:t>Sequence length = 30</w:t>
-      </w:r>
-      <w:r>
-        <w:rPr>
-          <w:rFonts w:ascii="Arial" w:hAnsi="Arial" w:cs="Arial"/>
-        </w:rPr>
-        <w:t xml:space="preserve">, </w:t>
-      </w:r>
-      <w:r>
-        <w:rPr>
-          <w:rFonts w:ascii="Arial" w:hAnsi="Arial" w:cs="Arial"/>
-        </w:rPr>
-        <w:t>Img size = (120,120,3)</w:t>
-      </w:r>
-      <w:r>
-        <w:rPr>
-          <w:rFonts w:ascii="Arial" w:hAnsi="Arial" w:cs="Arial"/>
-        </w:rPr>
-        <w:t xml:space="preserve">, </w:t>
-      </w:r>
-      <w:r>
-        <w:rPr>
-          <w:rFonts w:ascii="Arial" w:hAnsi="Arial" w:cs="Arial"/>
-        </w:rPr>
-        <w:t>Conv Layers = 2</w:t>
-      </w:r>
-      <w:r>
-        <w:rPr>
-          <w:rFonts w:ascii="Arial" w:hAnsi="Arial" w:cs="Arial"/>
-        </w:rPr>
-        <w:t xml:space="preserve">, </w:t>
-      </w:r>
-      <w:r>
-        <w:rPr>
-          <w:rFonts w:ascii="Arial" w:hAnsi="Arial" w:cs="Arial"/>
-        </w:rPr>
-        <w:t>FC Layers = 1</w:t>
-      </w:r>
-      <w:r>
-        <w:rPr>
-          <w:rFonts w:ascii="Arial" w:hAnsi="Arial" w:cs="Arial"/>
-        </w:rPr>
-        <w:t xml:space="preserve">, </w:t>
-      </w:r>
-      <w:r>
-        <w:rPr>
-          <w:rFonts w:ascii="Arial" w:hAnsi="Arial" w:cs="Arial"/>
-        </w:rPr>
-        <w:t>Hidden Activation = ReLU</w:t>
-      </w:r>
+        <w:t>: Epochs = 25, Optimiser – SGD(</w:t>
+      </w:r>
+      <w:proofErr w:type="spellStart"/>
+      <w:r>
+        <w:rPr>
+          <w:rFonts w:ascii="Arial" w:hAnsi="Arial" w:cs="Arial"/>
+        </w:rPr>
+        <w:t>lr</w:t>
+      </w:r>
+      <w:proofErr w:type="spellEnd"/>
+      <w:r>
+        <w:rPr>
+          <w:rFonts w:ascii="Arial" w:hAnsi="Arial" w:cs="Arial"/>
+        </w:rPr>
+        <w:t xml:space="preserve">=0.01, momentum=0.5), Max pooling = (3,3,3), Sequence length = 30, </w:t>
+      </w:r>
+      <w:proofErr w:type="spellStart"/>
+      <w:r>
+        <w:rPr>
+          <w:rFonts w:ascii="Arial" w:hAnsi="Arial" w:cs="Arial"/>
+        </w:rPr>
+        <w:t>Img</w:t>
+      </w:r>
+      <w:proofErr w:type="spellEnd"/>
+      <w:r>
+        <w:rPr>
+          <w:rFonts w:ascii="Arial" w:hAnsi="Arial" w:cs="Arial"/>
+        </w:rPr>
+        <w:t xml:space="preserve"> size = (120,120,3), Conv Layers = 2, FC Layers = 1, Hidden Activation = </w:t>
+      </w:r>
+      <w:proofErr w:type="spellStart"/>
+      <w:r>
+        <w:rPr>
+          <w:rFonts w:ascii="Arial" w:hAnsi="Arial" w:cs="Arial"/>
+        </w:rPr>
+        <w:t>ReLU</w:t>
+      </w:r>
+      <w:proofErr w:type="spellEnd"/>
     </w:p>
     <w:p>
       <w:pPr>
@@ -829,13 +775,7 @@
               <w:rPr>
                 <w:rFonts w:ascii="Arial" w:hAnsi="Arial" w:cs="Arial"/>
               </w:rPr>
-              <w:t xml:space="preserve">Batch size = </w:t>
-            </w:r>
-            <w:r>
-              <w:rPr>
-                <w:rFonts w:ascii="Arial" w:hAnsi="Arial" w:cs="Arial"/>
-              </w:rPr>
-              <w:t>7</w:t>
+              <w:t>Batch size = 7</w:t>
             </w:r>
           </w:p>
         </w:tc>
@@ -991,7 +931,21 @@
         <w:rPr>
           <w:rFonts w:ascii="Arial" w:hAnsi="Arial" w:cs="Arial"/>
         </w:rPr>
-        <w:t xml:space="preserve"> The model with the smaller batch size performed significantly better than that with the larger size. However, the best accuracy and loss for the validation set did not occur at the final epoch with the final epoch seeing val accuracy of 57% and a loss of 1.1640. These results indicate that batch sizes have significant impact on the training of models. </w:t>
+        <w:t xml:space="preserve"> The model with the smaller batch size performed significantly better than that with the larger size. However, the best accuracy and loss for the validation set did not occur at the final epoch with the final epoch seeing </w:t>
+      </w:r>
+      <w:proofErr w:type="spellStart"/>
+      <w:r>
+        <w:rPr>
+          <w:rFonts w:ascii="Arial" w:hAnsi="Arial" w:cs="Arial"/>
+        </w:rPr>
+        <w:t>val</w:t>
+      </w:r>
+      <w:proofErr w:type="spellEnd"/>
+      <w:r>
+        <w:rPr>
+          <w:rFonts w:ascii="Arial" w:hAnsi="Arial" w:cs="Arial"/>
+        </w:rPr>
+        <w:t xml:space="preserve"> accuracy of 57% and a loss of 1.1640. These results indicate that batch sizes have significant impact on the training of models. </w:t>
       </w:r>
     </w:p>
     <w:p>
@@ -1015,15 +969,7 @@
           <w:bCs/>
           <w:color w:val="000000" w:themeColor="text1"/>
         </w:rPr>
-        <w:t xml:space="preserve">Experiment: Varying </w:t>
-      </w:r>
-      <w:r>
-        <w:rPr>
-          <w:b/>
-          <w:bCs/>
-          <w:color w:val="000000" w:themeColor="text1"/>
-        </w:rPr>
-        <w:t>Sequence Length</w:t>
+        <w:t>Experiment: Varying Sequence Length</w:t>
       </w:r>
     </w:p>
     <w:p>
@@ -1048,13 +994,7 @@
         <w:rPr>
           <w:rFonts w:ascii="Arial" w:hAnsi="Arial" w:cs="Arial"/>
         </w:rPr>
-        <w:t>:</w:t>
-      </w:r>
-      <w:r>
-        <w:rPr>
-          <w:rFonts w:ascii="Arial" w:hAnsi="Arial" w:cs="Arial"/>
-        </w:rPr>
-        <w:t xml:space="preserve"> The different between each subsequent frames is small leading to overfitting so by only providing every other frame, we can reduce overfitting. </w:t>
+        <w:t xml:space="preserve">: The different between each subsequent frames is small leading to overfitting so by only providing every other frame, we can reduce overfitting. </w:t>
       </w:r>
     </w:p>
     <w:p>
@@ -1091,38 +1031,56 @@
         <w:rPr>
           <w:rFonts w:ascii="Arial" w:hAnsi="Arial" w:cs="Arial"/>
         </w:rPr>
-        <w:t xml:space="preserve"> SGD(lr=0.01, momentum=0.5), </w:t>
-      </w:r>
-      <w:r>
-        <w:rPr>
-          <w:rFonts w:ascii="Arial" w:hAnsi="Arial" w:cs="Arial"/>
-        </w:rPr>
-        <w:t>filter = (3,3,3),</w:t>
-      </w:r>
-      <w:r>
-        <w:rPr>
-          <w:rFonts w:ascii="Arial" w:hAnsi="Arial" w:cs="Arial"/>
-        </w:rPr>
-        <w:t xml:space="preserve"> </w:t>
-      </w:r>
-      <w:r>
-        <w:rPr>
-          <w:rFonts w:ascii="Arial" w:hAnsi="Arial" w:cs="Arial"/>
-        </w:rPr>
-        <w:t xml:space="preserve">Max pooling = (3,3,3), </w:t>
-      </w:r>
-      <w:r>
-        <w:rPr>
-          <w:rFonts w:ascii="Arial" w:hAnsi="Arial" w:cs="Arial"/>
-        </w:rPr>
-        <w:t>Batch size = 7</w:t>
-      </w:r>
-      <w:r>
-        <w:rPr>
-          <w:rFonts w:ascii="Arial" w:hAnsi="Arial" w:cs="Arial"/>
-        </w:rPr>
-        <w:t>, Img size = (120,120,3), Conv Layers = 2, FC Layers = 1, Hidden Activation = ReLU</w:t>
-      </w:r>
+        <w:t xml:space="preserve"> SGD(</w:t>
+      </w:r>
+      <w:proofErr w:type="spellStart"/>
+      <w:r>
+        <w:rPr>
+          <w:rFonts w:ascii="Arial" w:hAnsi="Arial" w:cs="Arial"/>
+        </w:rPr>
+        <w:t>lr</w:t>
+      </w:r>
+      <w:proofErr w:type="spellEnd"/>
+      <w:r>
+        <w:rPr>
+          <w:rFonts w:ascii="Arial" w:hAnsi="Arial" w:cs="Arial"/>
+        </w:rPr>
+        <w:t xml:space="preserve">=0.01, momentum=0.5), </w:t>
+      </w:r>
+      <w:r>
+        <w:rPr>
+          <w:rFonts w:ascii="Arial" w:hAnsi="Arial" w:cs="Arial"/>
+        </w:rPr>
+        <w:t xml:space="preserve">filter = (3,3,3), </w:t>
+      </w:r>
+      <w:r>
+        <w:rPr>
+          <w:rFonts w:ascii="Arial" w:hAnsi="Arial" w:cs="Arial"/>
+        </w:rPr>
+        <w:t xml:space="preserve">Max pooling = (3,3,3), Batch size = 7, </w:t>
+      </w:r>
+      <w:proofErr w:type="spellStart"/>
+      <w:r>
+        <w:rPr>
+          <w:rFonts w:ascii="Arial" w:hAnsi="Arial" w:cs="Arial"/>
+        </w:rPr>
+        <w:t>Img</w:t>
+      </w:r>
+      <w:proofErr w:type="spellEnd"/>
+      <w:r>
+        <w:rPr>
+          <w:rFonts w:ascii="Arial" w:hAnsi="Arial" w:cs="Arial"/>
+        </w:rPr>
+        <w:t xml:space="preserve"> size = (120,120,3), Conv Layers = 2, FC Layers = 1, Hidden Activation = </w:t>
+      </w:r>
+      <w:proofErr w:type="spellStart"/>
+      <w:r>
+        <w:rPr>
+          <w:rFonts w:ascii="Arial" w:hAnsi="Arial" w:cs="Arial"/>
+        </w:rPr>
+        <w:t>ReLU</w:t>
+      </w:r>
+      <w:proofErr w:type="spellEnd"/>
     </w:p>
     <w:p>
       <w:pPr>
@@ -1323,18 +1281,7 @@
                 <w:szCs w:val="24"/>
                 <w:u w:val="single"/>
               </w:rPr>
-              <w:t>Bes</w:t>
-            </w:r>
-            <w:r>
-              <w:rPr>
-                <w:rFonts w:ascii="Arial" w:hAnsi="Arial" w:cs="Arial"/>
-                <w:b w:val="0"/>
-                <w:bCs w:val="0"/>
-                <w:sz w:val="24"/>
-                <w:szCs w:val="24"/>
-                <w:u w:val="single"/>
-              </w:rPr>
-              <w:t xml:space="preserve">t </w:t>
+              <w:t xml:space="preserve">Best </w:t>
             </w:r>
             <w:r>
               <w:rPr>
@@ -1568,13 +1515,7 @@
               <w:rPr>
                 <w:rFonts w:ascii="Arial" w:hAnsi="Arial" w:cs="Arial"/>
               </w:rPr>
-              <w:t xml:space="preserve">Model </w:t>
-            </w:r>
-            <w:r>
-              <w:rPr>
-                <w:rFonts w:ascii="Arial" w:hAnsi="Arial" w:cs="Arial"/>
-              </w:rPr>
-              <w:t>3</w:t>
+              <w:t>Model 3</w:t>
             </w:r>
           </w:p>
         </w:tc>
@@ -1797,15 +1738,7 @@
           <w:bCs/>
           <w:color w:val="000000" w:themeColor="text1"/>
         </w:rPr>
-        <w:t xml:space="preserve">Experiment: Varying </w:t>
-      </w:r>
-      <w:r>
-        <w:rPr>
-          <w:b/>
-          <w:bCs/>
-          <w:color w:val="000000" w:themeColor="text1"/>
-        </w:rPr>
-        <w:t>Image Size</w:t>
+        <w:t>Experiment: Varying Image Size</w:t>
       </w:r>
     </w:p>
     <w:p>
@@ -1873,7 +1806,21 @@
         <w:rPr>
           <w:rFonts w:ascii="Arial" w:hAnsi="Arial" w:cs="Arial"/>
         </w:rPr>
-        <w:t xml:space="preserve"> SGD(lr=0.01, momentum=0.5),</w:t>
+        <w:t xml:space="preserve"> SGD(</w:t>
+      </w:r>
+      <w:proofErr w:type="spellStart"/>
+      <w:r>
+        <w:rPr>
+          <w:rFonts w:ascii="Arial" w:hAnsi="Arial" w:cs="Arial"/>
+        </w:rPr>
+        <w:t>lr</w:t>
+      </w:r>
+      <w:proofErr w:type="spellEnd"/>
+      <w:r>
+        <w:rPr>
+          <w:rFonts w:ascii="Arial" w:hAnsi="Arial" w:cs="Arial"/>
+        </w:rPr>
+        <w:t>=0.01, momentum=0.5),</w:t>
       </w:r>
       <w:r>
         <w:rPr>
@@ -1909,8 +1856,16 @@
         <w:rPr>
           <w:rFonts w:ascii="Arial" w:hAnsi="Arial" w:cs="Arial"/>
         </w:rPr>
-        <w:t>, Conv Layers = 2, FC Layers = 1, Hidden Activation = ReLU</w:t>
-      </w:r>
+        <w:t xml:space="preserve">, Conv Layers = 2, FC Layers = 1, Hidden Activation = </w:t>
+      </w:r>
+      <w:proofErr w:type="spellStart"/>
+      <w:r>
+        <w:rPr>
+          <w:rFonts w:ascii="Arial" w:hAnsi="Arial" w:cs="Arial"/>
+        </w:rPr>
+        <w:t>ReLU</w:t>
+      </w:r>
+      <w:proofErr w:type="spellEnd"/>
     </w:p>
     <w:p>
       <w:pPr>
@@ -2379,11 +2334,19 @@
                 <w:rFonts w:ascii="Arial" w:hAnsi="Arial" w:cs="Arial"/>
               </w:rPr>
             </w:pPr>
-            <w:r>
-              <w:rPr>
-                <w:rFonts w:ascii="Arial" w:hAnsi="Arial" w:cs="Arial"/>
-              </w:rPr>
-              <w:t>Img size = (160,160,3)</w:t>
+            <w:proofErr w:type="spellStart"/>
+            <w:r>
+              <w:rPr>
+                <w:rFonts w:ascii="Arial" w:hAnsi="Arial" w:cs="Arial"/>
+              </w:rPr>
+              <w:t>Img</w:t>
+            </w:r>
+            <w:proofErr w:type="spellEnd"/>
+            <w:r>
+              <w:rPr>
+                <w:rFonts w:ascii="Arial" w:hAnsi="Arial" w:cs="Arial"/>
+              </w:rPr>
+              <w:t xml:space="preserve"> size = (160,160,3)</w:t>
             </w:r>
           </w:p>
         </w:tc>
@@ -2572,15 +2535,7 @@
           <w:color w:val="000000" w:themeColor="text1"/>
         </w:rPr>
         <w:lastRenderedPageBreak/>
-        <w:t xml:space="preserve">Experiment: Varying </w:t>
-      </w:r>
-      <w:r>
-        <w:rPr>
-          <w:b/>
-          <w:bCs/>
-          <w:color w:val="000000" w:themeColor="text1"/>
-        </w:rPr>
-        <w:t>Conv Depth</w:t>
+        <w:t>Experiment: Varying Conv Depth</w:t>
       </w:r>
     </w:p>
     <w:p>
@@ -2611,13 +2566,7 @@
         <w:rPr>
           <w:rFonts w:ascii="Arial" w:hAnsi="Arial" w:cs="Arial"/>
         </w:rPr>
-        <w:t xml:space="preserve"> </w:t>
-      </w:r>
-      <w:r>
-        <w:rPr>
-          <w:rFonts w:ascii="Arial" w:hAnsi="Arial" w:cs="Arial"/>
-        </w:rPr>
-        <w:t>A deeper network should be capable of learning more features and thus be capable of giving better performance or at least the same as a shallower layer.</w:t>
+        <w:t xml:space="preserve"> A deeper network should be capable of learning more features and thus be capable of giving better performance or at least the same as a shallower layer.</w:t>
       </w:r>
     </w:p>
     <w:p>
@@ -2654,7 +2603,21 @@
         <w:rPr>
           <w:rFonts w:ascii="Arial" w:hAnsi="Arial" w:cs="Arial"/>
         </w:rPr>
-        <w:t xml:space="preserve"> SGD(lr=0.01, momentum=0.5), </w:t>
+        <w:t xml:space="preserve"> SGD(</w:t>
+      </w:r>
+      <w:proofErr w:type="spellStart"/>
+      <w:r>
+        <w:rPr>
+          <w:rFonts w:ascii="Arial" w:hAnsi="Arial" w:cs="Arial"/>
+        </w:rPr>
+        <w:t>lr</w:t>
+      </w:r>
+      <w:proofErr w:type="spellEnd"/>
+      <w:r>
+        <w:rPr>
+          <w:rFonts w:ascii="Arial" w:hAnsi="Arial" w:cs="Arial"/>
+        </w:rPr>
+        <w:t xml:space="preserve">=0.01, momentum=0.5), </w:t>
       </w:r>
       <w:r>
         <w:rPr>
@@ -2672,13 +2635,7 @@
         <w:rPr>
           <w:rFonts w:ascii="Arial" w:hAnsi="Arial" w:cs="Arial"/>
         </w:rPr>
-        <w:t xml:space="preserve">Sequence length = </w:t>
-      </w:r>
-      <w:r>
-        <w:rPr>
-          <w:rFonts w:ascii="Arial" w:hAnsi="Arial" w:cs="Arial"/>
-        </w:rPr>
-        <w:t>15</w:t>
+        <w:t>Sequence length = 15</w:t>
       </w:r>
       <w:r>
         <w:rPr>
@@ -2686,18 +2643,34 @@
         </w:rPr>
         <w:t xml:space="preserve">, </w:t>
       </w:r>
-      <w:r>
-        <w:rPr>
-          <w:rFonts w:ascii="Arial" w:hAnsi="Arial" w:cs="Arial"/>
-        </w:rPr>
-        <w:t>Img size = (160,160,3)</w:t>
-      </w:r>
-      <w:r>
-        <w:rPr>
-          <w:rFonts w:ascii="Arial" w:hAnsi="Arial" w:cs="Arial"/>
-        </w:rPr>
-        <w:t>, FC Layers = 1, Hidden Activation = ReLU</w:t>
-      </w:r>
+      <w:proofErr w:type="spellStart"/>
+      <w:r>
+        <w:rPr>
+          <w:rFonts w:ascii="Arial" w:hAnsi="Arial" w:cs="Arial"/>
+        </w:rPr>
+        <w:t>Img</w:t>
+      </w:r>
+      <w:proofErr w:type="spellEnd"/>
+      <w:r>
+        <w:rPr>
+          <w:rFonts w:ascii="Arial" w:hAnsi="Arial" w:cs="Arial"/>
+        </w:rPr>
+        <w:t xml:space="preserve"> size = (160,160,3)</w:t>
+      </w:r>
+      <w:r>
+        <w:rPr>
+          <w:rFonts w:ascii="Arial" w:hAnsi="Arial" w:cs="Arial"/>
+        </w:rPr>
+        <w:t xml:space="preserve">, FC Layers = 1, Hidden Activation = </w:t>
+      </w:r>
+      <w:proofErr w:type="spellStart"/>
+      <w:r>
+        <w:rPr>
+          <w:rFonts w:ascii="Arial" w:hAnsi="Arial" w:cs="Arial"/>
+        </w:rPr>
+        <w:t>ReLU</w:t>
+      </w:r>
+      <w:proofErr w:type="spellEnd"/>
     </w:p>
     <w:p>
       <w:pPr>
@@ -3437,18 +3410,11 @@
         <w:rPr>
           <w:rFonts w:ascii="Arial" w:hAnsi="Arial" w:cs="Arial"/>
         </w:rPr>
-        <w:t xml:space="preserve"> </w:t>
-      </w:r>
-      <w:r>
-        <w:rPr>
-          <w:rFonts w:ascii="Arial" w:hAnsi="Arial" w:cs="Arial"/>
-        </w:rPr>
-        <w:t>To Increase Depth, the pool size needed to be dropped to 2,2,2. This was a change of 2 parameters, depth and pool size. In order to understand the impact of pool size vs depth, a model should be run as a base line to gauge how pool size affects training.</w:t>
+        <w:t xml:space="preserve"> To Increase Depth, the pool size needed to be dropped to 2,2,2. This was a change of 2 parameters, depth and pool size. In order to understand the impact of pool size vs depth, a model should be run as a base line to gauge how pool size affects training.</w:t>
       </w:r>
     </w:p>
     <w:p>
       <w:pPr>
-        <w:cnfStyle w:val="000000100000" w:firstRow="0" w:lastRow="0" w:firstColumn="0" w:lastColumn="0" w:oddVBand="0" w:evenVBand="0" w:oddHBand="1" w:evenHBand="0" w:firstRowFirstColumn="0" w:firstRowLastColumn="0" w:lastRowFirstColumn="0" w:lastRowLastColumn="0"/>
         <w:rPr>
           <w:rFonts w:ascii="Arial" w:hAnsi="Arial" w:cs="Arial"/>
         </w:rPr>
@@ -3481,7 +3447,21 @@
         <w:rPr>
           <w:rFonts w:ascii="Arial" w:hAnsi="Arial" w:cs="Arial"/>
         </w:rPr>
-        <w:t xml:space="preserve"> SGD(lr=0.01, momentum=0.5), </w:t>
+        <w:t xml:space="preserve"> SGD(</w:t>
+      </w:r>
+      <w:proofErr w:type="spellStart"/>
+      <w:r>
+        <w:rPr>
+          <w:rFonts w:ascii="Arial" w:hAnsi="Arial" w:cs="Arial"/>
+        </w:rPr>
+        <w:t>lr</w:t>
+      </w:r>
+      <w:proofErr w:type="spellEnd"/>
+      <w:r>
+        <w:rPr>
+          <w:rFonts w:ascii="Arial" w:hAnsi="Arial" w:cs="Arial"/>
+        </w:rPr>
+        <w:t xml:space="preserve">=0.01, momentum=0.5), </w:t>
       </w:r>
       <w:r>
         <w:rPr>
@@ -3507,11 +3487,19 @@
         </w:rPr>
         <w:t xml:space="preserve">, </w:t>
       </w:r>
-      <w:r>
-        <w:rPr>
-          <w:rFonts w:ascii="Arial" w:hAnsi="Arial" w:cs="Arial"/>
-        </w:rPr>
-        <w:t>Img size = (160,160,3)</w:t>
+      <w:proofErr w:type="spellStart"/>
+      <w:r>
+        <w:rPr>
+          <w:rFonts w:ascii="Arial" w:hAnsi="Arial" w:cs="Arial"/>
+        </w:rPr>
+        <w:t>Img</w:t>
+      </w:r>
+      <w:proofErr w:type="spellEnd"/>
+      <w:r>
+        <w:rPr>
+          <w:rFonts w:ascii="Arial" w:hAnsi="Arial" w:cs="Arial"/>
+        </w:rPr>
+        <w:t xml:space="preserve"> size = (160,160,3)</w:t>
       </w:r>
       <w:r>
         <w:rPr>
@@ -3523,26 +3511,22 @@
         <w:rPr>
           <w:rFonts w:ascii="Arial" w:hAnsi="Arial" w:cs="Arial"/>
         </w:rPr>
-        <w:t xml:space="preserve"> </w:t>
-      </w:r>
-      <w:r>
-        <w:rPr>
-          <w:rFonts w:ascii="Arial" w:hAnsi="Arial" w:cs="Arial"/>
-        </w:rPr>
-        <w:t xml:space="preserve">Conv layers = </w:t>
-      </w:r>
-      <w:r>
-        <w:rPr>
-          <w:rFonts w:ascii="Arial" w:hAnsi="Arial" w:cs="Arial"/>
-        </w:rPr>
-        <w:t>2,</w:t>
-      </w:r>
-      <w:r>
-        <w:rPr>
-          <w:rFonts w:ascii="Arial" w:hAnsi="Arial" w:cs="Arial"/>
-        </w:rPr>
-        <w:t xml:space="preserve"> FC Layers = 1, Hidden Activation = ReLU</w:t>
-      </w:r>
+        <w:t xml:space="preserve"> Conv layers = 2,</w:t>
+      </w:r>
+      <w:r>
+        <w:rPr>
+          <w:rFonts w:ascii="Arial" w:hAnsi="Arial" w:cs="Arial"/>
+        </w:rPr>
+        <w:t xml:space="preserve"> FC Layers = 1, Hidden Activation = </w:t>
+      </w:r>
+      <w:proofErr w:type="spellStart"/>
+      <w:r>
+        <w:rPr>
+          <w:rFonts w:ascii="Arial" w:hAnsi="Arial" w:cs="Arial"/>
+        </w:rPr>
+        <w:t>ReLU</w:t>
+      </w:r>
+      <w:proofErr w:type="spellEnd"/>
     </w:p>
     <w:p>
       <w:pPr>
@@ -4260,7 +4244,35 @@
         <w:rPr>
           <w:rFonts w:ascii="Arial" w:hAnsi="Arial" w:cs="Arial"/>
         </w:rPr>
-        <w:t xml:space="preserve"> Leaky ReLU can have better performance is deeper networks, those with lots of noise etc. The down sampled pictures are noisier than their original counterpart therefore, leaky ReLU should help to lessen overfitting and improve overall model performance.</w:t>
+        <w:t xml:space="preserve"> Leaky </w:t>
+      </w:r>
+      <w:proofErr w:type="spellStart"/>
+      <w:r>
+        <w:rPr>
+          <w:rFonts w:ascii="Arial" w:hAnsi="Arial" w:cs="Arial"/>
+        </w:rPr>
+        <w:t>ReLU</w:t>
+      </w:r>
+      <w:proofErr w:type="spellEnd"/>
+      <w:r>
+        <w:rPr>
+          <w:rFonts w:ascii="Arial" w:hAnsi="Arial" w:cs="Arial"/>
+        </w:rPr>
+        <w:t xml:space="preserve"> can have better performance is deeper networks, those with lots of noise etc. The down sampled pictures are noisier than their original counterpart therefore, leaky </w:t>
+      </w:r>
+      <w:proofErr w:type="spellStart"/>
+      <w:r>
+        <w:rPr>
+          <w:rFonts w:ascii="Arial" w:hAnsi="Arial" w:cs="Arial"/>
+        </w:rPr>
+        <w:t>ReLU</w:t>
+      </w:r>
+      <w:proofErr w:type="spellEnd"/>
+      <w:r>
+        <w:rPr>
+          <w:rFonts w:ascii="Arial" w:hAnsi="Arial" w:cs="Arial"/>
+        </w:rPr>
+        <w:t xml:space="preserve"> should help to lessen overfitting and improve overall model performance.</w:t>
       </w:r>
     </w:p>
     <w:p>
@@ -4297,7 +4309,21 @@
         <w:rPr>
           <w:rFonts w:ascii="Arial" w:hAnsi="Arial" w:cs="Arial"/>
         </w:rPr>
-        <w:t xml:space="preserve"> SGD(lr=0.01, momentum=0.5), </w:t>
+        <w:t xml:space="preserve"> SGD(</w:t>
+      </w:r>
+      <w:proofErr w:type="spellStart"/>
+      <w:r>
+        <w:rPr>
+          <w:rFonts w:ascii="Arial" w:hAnsi="Arial" w:cs="Arial"/>
+        </w:rPr>
+        <w:t>lr</w:t>
+      </w:r>
+      <w:proofErr w:type="spellEnd"/>
+      <w:r>
+        <w:rPr>
+          <w:rFonts w:ascii="Arial" w:hAnsi="Arial" w:cs="Arial"/>
+        </w:rPr>
+        <w:t xml:space="preserve">=0.01, momentum=0.5), </w:t>
       </w:r>
       <w:r>
         <w:rPr>
@@ -4795,8 +4821,16 @@
               <w:rPr>
                 <w:rFonts w:ascii="Arial" w:hAnsi="Arial" w:cs="Arial"/>
               </w:rPr>
-              <w:t>Hidden layer activation = LeakyReLU</w:t>
-            </w:r>
+              <w:t xml:space="preserve">Hidden layer activation = </w:t>
+            </w:r>
+            <w:proofErr w:type="spellStart"/>
+            <w:r>
+              <w:rPr>
+                <w:rFonts w:ascii="Arial" w:hAnsi="Arial" w:cs="Arial"/>
+              </w:rPr>
+              <w:t>LeakyReLU</w:t>
+            </w:r>
+            <w:proofErr w:type="spellEnd"/>
           </w:p>
         </w:tc>
         <w:tc>
@@ -4963,7 +4997,49 @@
         <w:rPr>
           <w:rFonts w:ascii="Arial" w:hAnsi="Arial" w:cs="Arial"/>
         </w:rPr>
-        <w:t xml:space="preserve">is is a shallow network and therefore the choice of LeakyReLU may not have been advisable, however, the model did perform well, almost as good as the Model 3 on which it was based. LeakyReLU in shallower networks can give similar performance to ReLU. It should be noted as well that unlike model 3 whose performance plateaued, this model showed continued decline in loss and increase in average accuracy after each successive epoch. It is possible with more training time, this model could have performed better than model 3. </w:t>
+        <w:t xml:space="preserve">is is a shallow network and therefore the choice of </w:t>
+      </w:r>
+      <w:proofErr w:type="spellStart"/>
+      <w:r>
+        <w:rPr>
+          <w:rFonts w:ascii="Arial" w:hAnsi="Arial" w:cs="Arial"/>
+        </w:rPr>
+        <w:t>LeakyReLU</w:t>
+      </w:r>
+      <w:proofErr w:type="spellEnd"/>
+      <w:r>
+        <w:rPr>
+          <w:rFonts w:ascii="Arial" w:hAnsi="Arial" w:cs="Arial"/>
+        </w:rPr>
+        <w:t xml:space="preserve"> may not have been advisable, however, the model did perform well, almost as good as the Model 3 on which it was based. </w:t>
+      </w:r>
+      <w:proofErr w:type="spellStart"/>
+      <w:r>
+        <w:rPr>
+          <w:rFonts w:ascii="Arial" w:hAnsi="Arial" w:cs="Arial"/>
+        </w:rPr>
+        <w:t>LeakyReLU</w:t>
+      </w:r>
+      <w:proofErr w:type="spellEnd"/>
+      <w:r>
+        <w:rPr>
+          <w:rFonts w:ascii="Arial" w:hAnsi="Arial" w:cs="Arial"/>
+        </w:rPr>
+        <w:t xml:space="preserve"> in shallower networks can give similar performance to </w:t>
+      </w:r>
+      <w:proofErr w:type="spellStart"/>
+      <w:r>
+        <w:rPr>
+          <w:rFonts w:ascii="Arial" w:hAnsi="Arial" w:cs="Arial"/>
+        </w:rPr>
+        <w:t>ReLU</w:t>
+      </w:r>
+      <w:proofErr w:type="spellEnd"/>
+      <w:r>
+        <w:rPr>
+          <w:rFonts w:ascii="Arial" w:hAnsi="Arial" w:cs="Arial"/>
+        </w:rPr>
+        <w:t xml:space="preserve">. It should be noted as well that unlike model 3 whose performance plateaued, this model showed continued decline in loss and increase in average accuracy after each successive epoch. It is possible with more training time, this model could have performed better than model 3. </w:t>
       </w:r>
     </w:p>
     <w:p>
@@ -5033,13 +5109,7 @@
         <w:rPr>
           <w:rFonts w:ascii="Arial" w:hAnsi="Arial" w:cs="Arial"/>
         </w:rPr>
-        <w:t xml:space="preserve"> </w:t>
-      </w:r>
-      <w:r>
-        <w:rPr>
-          <w:rFonts w:ascii="Arial" w:hAnsi="Arial" w:cs="Arial"/>
-        </w:rPr>
-        <w:t>LSTM have 4 times as many parameters than basic RNN and GRUs have 3 times as many. However, both models should perform similarly with the GRU model being faster to train.</w:t>
+        <w:t xml:space="preserve"> LSTM have 4 times as many parameters than basic RNN and GRUs have 3 times as many. However, both models should perform similarly with the GRU model being faster to train.</w:t>
       </w:r>
     </w:p>
     <w:p>
@@ -5076,7 +5146,21 @@
         <w:rPr>
           <w:rFonts w:ascii="Arial" w:hAnsi="Arial" w:cs="Arial"/>
         </w:rPr>
-        <w:t xml:space="preserve"> SGD(lr=0.01, momentum=0.5), </w:t>
+        <w:t xml:space="preserve"> SGD(</w:t>
+      </w:r>
+      <w:proofErr w:type="spellStart"/>
+      <w:r>
+        <w:rPr>
+          <w:rFonts w:ascii="Arial" w:hAnsi="Arial" w:cs="Arial"/>
+        </w:rPr>
+        <w:t>lr</w:t>
+      </w:r>
+      <w:proofErr w:type="spellEnd"/>
+      <w:r>
+        <w:rPr>
+          <w:rFonts w:ascii="Arial" w:hAnsi="Arial" w:cs="Arial"/>
+        </w:rPr>
+        <w:t xml:space="preserve">=0.01, momentum=0.5), </w:t>
       </w:r>
       <w:r>
         <w:rPr>
@@ -5124,8 +5208,16 @@
         <w:rPr>
           <w:rFonts w:ascii="Arial" w:hAnsi="Arial" w:cs="Arial"/>
         </w:rPr>
-        <w:t>Hidden Layer activation = ReLU</w:t>
-      </w:r>
+        <w:t xml:space="preserve">Hidden Layer activation = </w:t>
+      </w:r>
+      <w:proofErr w:type="spellStart"/>
+      <w:r>
+        <w:rPr>
+          <w:rFonts w:ascii="Arial" w:hAnsi="Arial" w:cs="Arial"/>
+        </w:rPr>
+        <w:t>ReLU</w:t>
+      </w:r>
+      <w:proofErr w:type="spellEnd"/>
     </w:p>
     <w:p>
       <w:pPr>
@@ -5980,23 +6072,7 @@
           <w:bCs/>
           <w:color w:val="000000" w:themeColor="text1"/>
         </w:rPr>
-        <w:t xml:space="preserve"> </w:t>
-      </w:r>
-      <w:r>
-        <w:rPr>
-          <w:b/>
-          <w:bCs/>
-          <w:color w:val="000000" w:themeColor="text1"/>
-        </w:rPr>
-        <w:t>Adam vs SGD Optimiser</w:t>
-      </w:r>
-      <w:r>
-        <w:rPr>
-          <w:b/>
-          <w:bCs/>
-          <w:color w:val="000000" w:themeColor="text1"/>
-        </w:rPr>
-        <w:t xml:space="preserve"> </w:t>
+        <w:t xml:space="preserve"> Adam vs SGD Optimiser </w:t>
       </w:r>
     </w:p>
     <w:p>
@@ -6027,13 +6103,7 @@
         <w:rPr>
           <w:rFonts w:ascii="Arial" w:hAnsi="Arial" w:cs="Arial"/>
         </w:rPr>
-        <w:t xml:space="preserve"> </w:t>
-      </w:r>
-      <w:r>
-        <w:rPr>
-          <w:rFonts w:ascii="Arial" w:hAnsi="Arial" w:cs="Arial"/>
-        </w:rPr>
-        <w:t>Adam, adaptive moment estimation, is an optimisation algorithm that can update learning rates for different parameters so in theory it should provide a better route to convergence than basic SDG with momentum.</w:t>
+        <w:t xml:space="preserve"> Adam, adaptive moment estimation, is an optimisation algorithm that can update learning rates for different parameters so in theory it should provide a better route to convergence than basic SDG with momentum.</w:t>
       </w:r>
     </w:p>
     <w:p>
@@ -6100,8 +6170,16 @@
         <w:rPr>
           <w:rFonts w:ascii="Arial" w:hAnsi="Arial" w:cs="Arial"/>
         </w:rPr>
-        <w:t>Hidden Layer activation = ReLU</w:t>
-      </w:r>
+        <w:t xml:space="preserve">Hidden Layer activation = </w:t>
+      </w:r>
+      <w:proofErr w:type="spellStart"/>
+      <w:r>
+        <w:rPr>
+          <w:rFonts w:ascii="Arial" w:hAnsi="Arial" w:cs="Arial"/>
+        </w:rPr>
+        <w:t>ReLU</w:t>
+      </w:r>
+      <w:proofErr w:type="spellEnd"/>
     </w:p>
     <w:p>
       <w:pPr>
@@ -6555,13 +6633,7 @@
               <w:rPr>
                 <w:rFonts w:ascii="Arial" w:hAnsi="Arial" w:cs="Arial"/>
               </w:rPr>
-              <w:t>ConvRNN-</w:t>
-            </w:r>
-            <w:r>
-              <w:rPr>
-                <w:rFonts w:ascii="Arial" w:hAnsi="Arial" w:cs="Arial"/>
-              </w:rPr>
-              <w:t>GRU</w:t>
+              <w:t>ConvRNN-GRU</w:t>
             </w:r>
           </w:p>
         </w:tc>
@@ -6773,31 +6845,7 @@
           <w:bCs/>
           <w:color w:val="000000" w:themeColor="text1"/>
         </w:rPr>
-        <w:t xml:space="preserve">ConvRNN Models </w:t>
-      </w:r>
-      <w:r>
-        <w:rPr>
-          <w:b/>
-          <w:bCs/>
-          <w:color w:val="000000" w:themeColor="text1"/>
-        </w:rPr>
-        <w:t>–</w:t>
-      </w:r>
-      <w:r>
-        <w:rPr>
-          <w:b/>
-          <w:bCs/>
-          <w:color w:val="000000" w:themeColor="text1"/>
-        </w:rPr>
-        <w:t xml:space="preserve"> </w:t>
-      </w:r>
-      <w:r>
-        <w:rPr>
-          <w:b/>
-          <w:bCs/>
-          <w:color w:val="000000" w:themeColor="text1"/>
-        </w:rPr>
-        <w:t>Lower Batch Size</w:t>
+        <w:t>ConvRNN Models – Lower Batch Size</w:t>
       </w:r>
     </w:p>
     <w:p>
@@ -6865,13 +6913,7 @@
         <w:rPr>
           <w:rFonts w:ascii="Arial" w:hAnsi="Arial" w:cs="Arial"/>
         </w:rPr>
-        <w:t xml:space="preserve">Optimiser = Adam(), </w:t>
-      </w:r>
-      <w:r>
-        <w:rPr>
-          <w:rFonts w:ascii="Arial" w:hAnsi="Arial" w:cs="Arial"/>
-        </w:rPr>
-        <w:t>filter = (3,3),</w:t>
+        <w:t>Optimiser = Adam(), filter = (3,3),</w:t>
       </w:r>
       <w:r>
         <w:rPr>
@@ -6919,8 +6961,16 @@
         <w:rPr>
           <w:rFonts w:ascii="Arial" w:hAnsi="Arial" w:cs="Arial"/>
         </w:rPr>
-        <w:t>Hidden Layer activation = ReLU</w:t>
-      </w:r>
+        <w:t xml:space="preserve">Hidden Layer activation = </w:t>
+      </w:r>
+      <w:proofErr w:type="spellStart"/>
+      <w:r>
+        <w:rPr>
+          <w:rFonts w:ascii="Arial" w:hAnsi="Arial" w:cs="Arial"/>
+        </w:rPr>
+        <w:t>ReLU</w:t>
+      </w:r>
+      <w:proofErr w:type="spellEnd"/>
     </w:p>
     <w:p>
       <w:pPr>
@@ -7355,13 +7405,7 @@
               <w:rPr>
                 <w:rFonts w:ascii="Arial" w:hAnsi="Arial" w:cs="Arial"/>
               </w:rPr>
-              <w:t>1</w:t>
-            </w:r>
-            <w:r>
-              <w:rPr>
-                <w:rFonts w:ascii="Arial" w:hAnsi="Arial" w:cs="Arial"/>
-              </w:rPr>
-              <w:t>1</w:t>
+              <w:t>11</w:t>
             </w:r>
           </w:p>
         </w:tc>
@@ -7380,13 +7424,7 @@
               <w:rPr>
                 <w:rFonts w:ascii="Arial" w:hAnsi="Arial" w:cs="Arial"/>
               </w:rPr>
-              <w:t>ConvRNN-</w:t>
-            </w:r>
-            <w:r>
-              <w:rPr>
-                <w:rFonts w:ascii="Arial" w:hAnsi="Arial" w:cs="Arial"/>
-              </w:rPr>
-              <w:t>GRU</w:t>
+              <w:t>ConvRNN-GRU</w:t>
             </w:r>
           </w:p>
         </w:tc>
@@ -7612,15 +7650,7 @@
           <w:bCs/>
           <w:color w:val="000000" w:themeColor="text1"/>
         </w:rPr>
-        <w:t xml:space="preserve">ConvRNN Models – </w:t>
-      </w:r>
-      <w:r>
-        <w:rPr>
-          <w:b/>
-          <w:bCs/>
-          <w:color w:val="000000" w:themeColor="text1"/>
-        </w:rPr>
-        <w:t>More Cells</w:t>
+        <w:t>ConvRNN Models – More Cells</w:t>
       </w:r>
     </w:p>
     <w:p>
@@ -7651,13 +7681,7 @@
         <w:rPr>
           <w:rFonts w:ascii="Arial" w:hAnsi="Arial" w:cs="Arial"/>
         </w:rPr>
-        <w:t xml:space="preserve"> </w:t>
-      </w:r>
-      <w:r>
-        <w:rPr>
-          <w:rFonts w:ascii="Arial" w:hAnsi="Arial" w:cs="Arial"/>
-        </w:rPr>
-        <w:t>More GRU cells should enable better modeling of the temporal aspects of the data.</w:t>
+        <w:t xml:space="preserve"> More GRU cells should enable better modeling of the temporal aspects of the data.</w:t>
       </w:r>
     </w:p>
     <w:p>
@@ -7724,8 +7748,16 @@
         <w:rPr>
           <w:rFonts w:ascii="Arial" w:hAnsi="Arial" w:cs="Arial"/>
         </w:rPr>
-        <w:t>Hidden Layer activation = ReLU</w:t>
-      </w:r>
+        <w:t xml:space="preserve">Hidden Layer activation = </w:t>
+      </w:r>
+      <w:proofErr w:type="spellStart"/>
+      <w:r>
+        <w:rPr>
+          <w:rFonts w:ascii="Arial" w:hAnsi="Arial" w:cs="Arial"/>
+        </w:rPr>
+        <w:t>ReLU</w:t>
+      </w:r>
+      <w:proofErr w:type="spellEnd"/>
     </w:p>
     <w:p>
       <w:pPr>
@@ -8416,15 +8448,7 @@
           <w:bCs/>
           <w:color w:val="000000" w:themeColor="text1"/>
         </w:rPr>
-        <w:t xml:space="preserve">ConvRNN Models – </w:t>
-      </w:r>
-      <w:r>
-        <w:rPr>
-          <w:b/>
-          <w:bCs/>
-          <w:color w:val="000000" w:themeColor="text1"/>
-        </w:rPr>
-        <w:t>Pool Size</w:t>
+        <w:t>ConvRNN Models – Pool Size</w:t>
       </w:r>
     </w:p>
     <w:p>
@@ -8534,8 +8558,16 @@
         <w:rPr>
           <w:rFonts w:ascii="Arial" w:hAnsi="Arial" w:cs="Arial"/>
         </w:rPr>
-        <w:t>Hidden Layer activation = ReLU</w:t>
-      </w:r>
+        <w:t xml:space="preserve">Hidden Layer activation = </w:t>
+      </w:r>
+      <w:proofErr w:type="spellStart"/>
+      <w:r>
+        <w:rPr>
+          <w:rFonts w:ascii="Arial" w:hAnsi="Arial" w:cs="Arial"/>
+        </w:rPr>
+        <w:t>ReLU</w:t>
+      </w:r>
+      <w:proofErr w:type="spellEnd"/>
     </w:p>
     <w:p>
       <w:pPr>
@@ -9128,7 +9160,21 @@
               <w:rPr>
                 <w:rFonts w:ascii="Arial" w:hAnsi="Arial" w:cs="Arial"/>
               </w:rPr>
-              <w:t>Stable model, training and val loss decreased with each other.</w:t>
+              <w:t xml:space="preserve">Stable model, training and </w:t>
+            </w:r>
+            <w:proofErr w:type="spellStart"/>
+            <w:r>
+              <w:rPr>
+                <w:rFonts w:ascii="Arial" w:hAnsi="Arial" w:cs="Arial"/>
+              </w:rPr>
+              <w:t>val</w:t>
+            </w:r>
+            <w:proofErr w:type="spellEnd"/>
+            <w:r>
+              <w:rPr>
+                <w:rFonts w:ascii="Arial" w:hAnsi="Arial" w:cs="Arial"/>
+              </w:rPr>
+              <w:t xml:space="preserve"> loss decreased with each other.</w:t>
             </w:r>
           </w:p>
         </w:tc>
@@ -9201,6 +9247,26 @@
         </w:rPr>
         <w:t xml:space="preserve"> and accuracy of 0.6667.</w:t>
       </w:r>
+      <w:r>
+        <w:rPr>
+          <w:rFonts w:ascii="Arial" w:hAnsi="Arial" w:cs="Arial"/>
+        </w:rPr>
+        <w:t xml:space="preserve"> This model was much more stable than before indicating that the stride and pool size when </w:t>
+      </w:r>
+      <w:proofErr w:type="spellStart"/>
+      <w:r>
+        <w:rPr>
+          <w:rFonts w:ascii="Arial" w:hAnsi="Arial" w:cs="Arial"/>
+        </w:rPr>
+        <w:t>maxpooling</w:t>
+      </w:r>
+      <w:proofErr w:type="spellEnd"/>
+      <w:r>
+        <w:rPr>
+          <w:rFonts w:ascii="Arial" w:hAnsi="Arial" w:cs="Arial"/>
+        </w:rPr>
+        <w:t xml:space="preserve"> can have a very big impact on your performance especially when finer grained features need to be compared and highlighted. </w:t>
+      </w:r>
     </w:p>
     <w:p>
       <w:pPr>
@@ -9245,15 +9311,7 @@
           <w:bCs/>
           <w:color w:val="000000" w:themeColor="text1"/>
         </w:rPr>
-        <w:t xml:space="preserve">ConvRNN Models – </w:t>
-      </w:r>
-      <w:r>
-        <w:rPr>
-          <w:b/>
-          <w:bCs/>
-          <w:color w:val="000000" w:themeColor="text1"/>
-        </w:rPr>
-        <w:t>Deeper</w:t>
+        <w:t>ConvRNN Models – Deeper</w:t>
       </w:r>
     </w:p>
     <w:p>
@@ -9345,43 +9403,39 @@
         <w:rPr>
           <w:rFonts w:ascii="Arial" w:hAnsi="Arial" w:cs="Arial"/>
         </w:rPr>
+        <w:t xml:space="preserve"> ,</w:t>
+      </w:r>
+      <w:r>
+        <w:rPr>
+          <w:rFonts w:ascii="Arial" w:hAnsi="Arial" w:cs="Arial"/>
+        </w:rPr>
+        <w:t xml:space="preserve"> RNN Cells = 32,</w:t>
+      </w:r>
+      <w:r>
+        <w:rPr>
+          <w:rFonts w:ascii="Arial" w:hAnsi="Arial" w:cs="Arial"/>
+        </w:rPr>
         <w:t xml:space="preserve"> </w:t>
       </w:r>
       <w:r>
         <w:rPr>
           <w:rFonts w:ascii="Arial" w:hAnsi="Arial" w:cs="Arial"/>
         </w:rPr>
-        <w:t>,</w:t>
-      </w:r>
-      <w:r>
-        <w:rPr>
-          <w:rFonts w:ascii="Arial" w:hAnsi="Arial" w:cs="Arial"/>
-        </w:rPr>
-        <w:t xml:space="preserve"> RNN Cells = 32,</w:t>
-      </w:r>
-      <w:r>
-        <w:rPr>
-          <w:rFonts w:ascii="Arial" w:hAnsi="Arial" w:cs="Arial"/>
-        </w:rPr>
-        <w:t xml:space="preserve"> </w:t>
-      </w:r>
-      <w:r>
-        <w:rPr>
-          <w:rFonts w:ascii="Arial" w:hAnsi="Arial" w:cs="Arial"/>
-        </w:rPr>
-        <w:t>Hidden Layer activation = ReLU</w:t>
-      </w:r>
-      <w:r>
-        <w:rPr>
-          <w:rFonts w:ascii="Arial" w:hAnsi="Arial" w:cs="Arial"/>
-        </w:rPr>
-        <w:t xml:space="preserve">, </w:t>
-      </w:r>
-      <w:r>
-        <w:rPr>
-          <w:rFonts w:ascii="Arial" w:hAnsi="Arial" w:cs="Arial"/>
-        </w:rPr>
-        <w:t>Pool size = (2,2) stride =2</w:t>
+        <w:t xml:space="preserve">Hidden Layer activation = </w:t>
+      </w:r>
+      <w:proofErr w:type="spellStart"/>
+      <w:r>
+        <w:rPr>
+          <w:rFonts w:ascii="Arial" w:hAnsi="Arial" w:cs="Arial"/>
+        </w:rPr>
+        <w:t>ReLU</w:t>
+      </w:r>
+      <w:proofErr w:type="spellEnd"/>
+      <w:r>
+        <w:rPr>
+          <w:rFonts w:ascii="Arial" w:hAnsi="Arial" w:cs="Arial"/>
+        </w:rPr>
+        <w:t>, Pool size = (2,2) stride =2</w:t>
       </w:r>
     </w:p>
     <w:p>
@@ -9975,7 +10029,21 @@
               <w:rPr>
                 <w:rFonts w:ascii="Arial" w:hAnsi="Arial" w:cs="Arial"/>
               </w:rPr>
-              <w:t>Very stable, accuracy around 60% for val and train</w:t>
+              <w:t xml:space="preserve">Very stable, accuracy around 60% for </w:t>
+            </w:r>
+            <w:proofErr w:type="spellStart"/>
+            <w:r>
+              <w:rPr>
+                <w:rFonts w:ascii="Arial" w:hAnsi="Arial" w:cs="Arial"/>
+              </w:rPr>
+              <w:t>val</w:t>
+            </w:r>
+            <w:proofErr w:type="spellEnd"/>
+            <w:r>
+              <w:rPr>
+                <w:rFonts w:ascii="Arial" w:hAnsi="Arial" w:cs="Arial"/>
+              </w:rPr>
+              <w:t xml:space="preserve"> and train</w:t>
             </w:r>
           </w:p>
         </w:tc>
@@ -10053,7 +10121,6 @@
           <w:bCs/>
           <w:color w:val="000000" w:themeColor="text1"/>
         </w:rPr>
-        <w:lastRenderedPageBreak/>
         <w:t xml:space="preserve">Experiment: </w:t>
       </w:r>
       <w:r>
@@ -10062,15 +10129,7 @@
           <w:bCs/>
           <w:color w:val="000000" w:themeColor="text1"/>
         </w:rPr>
-        <w:t>ConvRNN Models – Deeper</w:t>
-      </w:r>
-      <w:r>
-        <w:rPr>
-          <w:b/>
-          <w:bCs/>
-          <w:color w:val="000000" w:themeColor="text1"/>
-        </w:rPr>
-        <w:t xml:space="preserve"> II</w:t>
+        <w:t>ConvRNN Models – Deeper II</w:t>
       </w:r>
     </w:p>
     <w:p>
@@ -10101,7 +10160,19 @@
         <w:rPr>
           <w:rFonts w:ascii="Arial" w:hAnsi="Arial" w:cs="Arial"/>
         </w:rPr>
-        <w:t xml:space="preserve"> With more convolutional layers more spatial information can be learned improving performance</w:t>
+        <w:t xml:space="preserve"> With more convolutional layers </w:t>
+      </w:r>
+      <w:r>
+        <w:rPr>
+          <w:rFonts w:ascii="Arial" w:hAnsi="Arial" w:cs="Arial"/>
+        </w:rPr>
+        <w:t xml:space="preserve">and skip connections </w:t>
+      </w:r>
+      <w:r>
+        <w:rPr>
+          <w:rFonts w:ascii="Arial" w:hAnsi="Arial" w:cs="Arial"/>
+        </w:rPr>
+        <w:t>more spatial information can be learned improving performance</w:t>
       </w:r>
     </w:p>
     <w:p>
@@ -10180,7 +10251,21 @@
         <w:rPr>
           <w:rFonts w:ascii="Arial" w:hAnsi="Arial" w:cs="Arial"/>
         </w:rPr>
-        <w:t>Hidden Layer activation = ReLU, Pool size = (2,2) stride =2</w:t>
+        <w:t xml:space="preserve">Hidden Layer activation = </w:t>
+      </w:r>
+      <w:proofErr w:type="spellStart"/>
+      <w:r>
+        <w:rPr>
+          <w:rFonts w:ascii="Arial" w:hAnsi="Arial" w:cs="Arial"/>
+        </w:rPr>
+        <w:t>ReLU</w:t>
+      </w:r>
+      <w:proofErr w:type="spellEnd"/>
+      <w:r>
+        <w:rPr>
+          <w:rFonts w:ascii="Arial" w:hAnsi="Arial" w:cs="Arial"/>
+        </w:rPr>
+        <w:t>, Pool size = (2,2) stride =2</w:t>
       </w:r>
     </w:p>
     <w:p>
@@ -10784,7 +10869,13 @@
         <w:rPr>
           <w:rFonts w:ascii="Arial" w:hAnsi="Arial" w:cs="Arial"/>
         </w:rPr>
-        <w:t xml:space="preserve">: The model may be better able to identify spatial and some temporal differences but lacks the ability to properly separate and classify. </w:t>
+        <w:t>: The model may be better able to identify spatial and some temporal differences but lacks the ability to properly separate and classify</w:t>
+      </w:r>
+      <w:r>
+        <w:rPr>
+          <w:rFonts w:ascii="Arial" w:hAnsi="Arial" w:cs="Arial"/>
+        </w:rPr>
+        <w:t xml:space="preserve"> reaching accuracies in the 80s. This is the best performing model with overfitting being a smaller issue. Perhaps with more data, better results could be achieved. </w:t>
       </w:r>
     </w:p>
     <w:p>
@@ -10793,73 +10884,30 @@
           <w:rFonts w:ascii="Arial" w:hAnsi="Arial" w:cs="Arial"/>
         </w:rPr>
       </w:pPr>
-      <w:r>
-        <w:rPr>
-          <w:rFonts w:ascii="Arial" w:hAnsi="Arial" w:cs="Arial"/>
-        </w:rPr>
-        <w:br w:type="page"/>
-      </w:r>
     </w:p>
     <w:p>
       <w:pPr>
-        <w:rPr>
-          <w:rFonts w:ascii="Arial" w:hAnsi="Arial" w:cs="Arial"/>
-        </w:rPr>
-      </w:pPr>
-      <w:r>
-        <w:rPr>
-          <w:rFonts w:ascii="Arial" w:hAnsi="Arial" w:cs="Arial"/>
-          <w:noProof/>
-        </w:rPr>
-        <w:lastRenderedPageBreak/>
-        <w:drawing>
-          <wp:inline distT="0" distB="0" distL="0" distR="0" wp14:anchorId="44CF15D6" wp14:editId="2D3E0CAC">
-            <wp:extent cx="6164580" cy="6233160"/>
-            <wp:effectExtent l="0" t="0" r="7620" b="0"/>
-            <wp:docPr id="1112635679" name="Picture 1" descr="A graph of a training and validation loss&#10;&#10;Description automatically generated"/>
-            <wp:cNvGraphicFramePr>
-              <a:graphicFrameLocks xmlns:a="http://schemas.openxmlformats.org/drawingml/2006/main" noChangeAspect="1"/>
-            </wp:cNvGraphicFramePr>
-            <a:graphic xmlns:a="http://schemas.openxmlformats.org/drawingml/2006/main">
-              <a:graphicData uri="http://schemas.openxmlformats.org/drawingml/2006/picture">
-                <pic:pic xmlns:pic="http://schemas.openxmlformats.org/drawingml/2006/picture">
-                  <pic:nvPicPr>
-                    <pic:cNvPr id="1112635679" name="Picture 1" descr="A graph of a training and validation loss&#10;&#10;Description automatically generated"/>
-                    <pic:cNvPicPr>
-                      <a:picLocks noChangeAspect="1" noChangeArrowheads="1"/>
-                    </pic:cNvPicPr>
-                  </pic:nvPicPr>
-                  <pic:blipFill>
-                    <a:blip r:embed="rId7">
-                      <a:extLst>
-                        <a:ext uri="{28A0092B-C50C-407E-A947-70E740481C1C}">
-                          <a14:useLocalDpi xmlns:a14="http://schemas.microsoft.com/office/drawing/2010/main" val="0"/>
-                        </a:ext>
-                      </a:extLst>
-                    </a:blip>
-                    <a:srcRect/>
-                    <a:stretch>
-                      <a:fillRect/>
-                    </a:stretch>
-                  </pic:blipFill>
-                  <pic:spPr bwMode="auto">
-                    <a:xfrm>
-                      <a:off x="0" y="0"/>
-                      <a:ext cx="6164580" cy="6233160"/>
-                    </a:xfrm>
-                    <a:prstGeom prst="rect">
-                      <a:avLst/>
-                    </a:prstGeom>
-                    <a:noFill/>
-                    <a:ln>
-                      <a:noFill/>
-                    </a:ln>
-                  </pic:spPr>
-                </pic:pic>
-              </a:graphicData>
-            </a:graphic>
-          </wp:inline>
-        </w:drawing>
+        <w:pStyle w:val="Heading1"/>
+        <w:rPr>
+          <w:b/>
+          <w:bCs/>
+        </w:rPr>
+      </w:pPr>
+      <w:r>
+        <w:rPr>
+          <w:b/>
+          <w:bCs/>
+          <w:color w:val="000000" w:themeColor="text1"/>
+        </w:rPr>
+        <w:t xml:space="preserve">Experiment: </w:t>
+      </w:r>
+      <w:r>
+        <w:rPr>
+          <w:b/>
+          <w:bCs/>
+          <w:color w:val="000000" w:themeColor="text1"/>
+        </w:rPr>
+        <w:t>Transfer Learning – Resnet Untrainable</w:t>
       </w:r>
     </w:p>
     <w:p>
@@ -10871,14 +10919,26 @@
       <w:r>
         <w:rPr>
           <w:rFonts w:ascii="Arial" w:hAnsi="Arial" w:cs="Arial"/>
-        </w:rPr>
-        <w:t>Model 15</w:t>
-      </w:r>
-      <w:r>
-        <w:rPr>
-          <w:rFonts w:ascii="Arial" w:hAnsi="Arial" w:cs="Arial"/>
-        </w:rPr>
-        <w:t xml:space="preserve"> first </w:t>
+          <w:b/>
+          <w:bCs/>
+          <w:i/>
+          <w:iCs/>
+          <w:sz w:val="24"/>
+          <w:szCs w:val="24"/>
+        </w:rPr>
+        <w:t>Hypothesis</w:t>
+      </w:r>
+      <w:r>
+        <w:rPr>
+          <w:rFonts w:ascii="Arial" w:hAnsi="Arial" w:cs="Arial"/>
+        </w:rPr>
+        <w:t>:</w:t>
+      </w:r>
+      <w:r>
+        <w:rPr>
+          <w:rFonts w:ascii="Arial" w:hAnsi="Arial" w:cs="Arial"/>
+        </w:rPr>
+        <w:t xml:space="preserve"> Resnet was the first model to use residual/skip connections. Knowing this, the model should be capable of non random performance as it has been trained to identify features in images. </w:t>
       </w:r>
     </w:p>
     <w:p>
@@ -10890,56 +10950,44 @@
       <w:r>
         <w:rPr>
           <w:rFonts w:ascii="Arial" w:hAnsi="Arial" w:cs="Arial"/>
-          <w:noProof/>
-        </w:rPr>
-        <w:drawing>
-          <wp:inline distT="0" distB="0" distL="0" distR="0" wp14:anchorId="7EE98A72" wp14:editId="685D3CA5">
-            <wp:extent cx="6202680" cy="6233160"/>
-            <wp:effectExtent l="0" t="0" r="7620" b="0"/>
-            <wp:docPr id="570591767" name="Picture 2" descr="A graph of blue and orange lines&#10;&#10;Description automatically generated"/>
-            <wp:cNvGraphicFramePr>
-              <a:graphicFrameLocks xmlns:a="http://schemas.openxmlformats.org/drawingml/2006/main" noChangeAspect="1"/>
-            </wp:cNvGraphicFramePr>
-            <a:graphic xmlns:a="http://schemas.openxmlformats.org/drawingml/2006/main">
-              <a:graphicData uri="http://schemas.openxmlformats.org/drawingml/2006/picture">
-                <pic:pic xmlns:pic="http://schemas.openxmlformats.org/drawingml/2006/picture">
-                  <pic:nvPicPr>
-                    <pic:cNvPr id="570591767" name="Picture 2" descr="A graph of blue and orange lines&#10;&#10;Description automatically generated"/>
-                    <pic:cNvPicPr>
-                      <a:picLocks noChangeAspect="1" noChangeArrowheads="1"/>
-                    </pic:cNvPicPr>
-                  </pic:nvPicPr>
-                  <pic:blipFill>
-                    <a:blip r:embed="rId8">
-                      <a:extLst>
-                        <a:ext uri="{28A0092B-C50C-407E-A947-70E740481C1C}">
-                          <a14:useLocalDpi xmlns:a14="http://schemas.microsoft.com/office/drawing/2010/main" val="0"/>
-                        </a:ext>
-                      </a:extLst>
-                    </a:blip>
-                    <a:srcRect/>
-                    <a:stretch>
-                      <a:fillRect/>
-                    </a:stretch>
-                  </pic:blipFill>
-                  <pic:spPr bwMode="auto">
-                    <a:xfrm>
-                      <a:off x="0" y="0"/>
-                      <a:ext cx="6202680" cy="6233160"/>
-                    </a:xfrm>
-                    <a:prstGeom prst="rect">
-                      <a:avLst/>
-                    </a:prstGeom>
-                    <a:noFill/>
-                    <a:ln>
-                      <a:noFill/>
-                    </a:ln>
-                  </pic:spPr>
-                </pic:pic>
-              </a:graphicData>
-            </a:graphic>
-          </wp:inline>
-        </w:drawing>
+          <w:b/>
+          <w:bCs/>
+          <w:i/>
+          <w:iCs/>
+          <w:sz w:val="24"/>
+          <w:szCs w:val="24"/>
+        </w:rPr>
+        <w:t>Constants</w:t>
+      </w:r>
+      <w:r>
+        <w:rPr>
+          <w:rFonts w:ascii="Arial" w:hAnsi="Arial" w:cs="Arial"/>
+        </w:rPr>
+        <w:t xml:space="preserve">: Epochs = </w:t>
+      </w:r>
+      <w:r>
+        <w:rPr>
+          <w:rFonts w:ascii="Arial" w:hAnsi="Arial" w:cs="Arial"/>
+        </w:rPr>
+        <w:t>40</w:t>
+      </w:r>
+      <w:r>
+        <w:rPr>
+          <w:rFonts w:ascii="Arial" w:hAnsi="Arial" w:cs="Arial"/>
+        </w:rPr>
+        <w:t xml:space="preserve">, </w:t>
+      </w:r>
+      <w:r>
+        <w:rPr>
+          <w:rFonts w:ascii="Arial" w:hAnsi="Arial" w:cs="Arial"/>
+        </w:rPr>
+        <w:t xml:space="preserve">Optimiser = Adam(), </w:t>
+      </w:r>
+      <w:r>
+        <w:rPr>
+          <w:rFonts w:ascii="Arial" w:hAnsi="Arial" w:cs="Arial"/>
+        </w:rPr>
+        <w:t>Resnet Layers = untrainable</w:t>
       </w:r>
     </w:p>
     <w:p>
@@ -10948,12 +10996,614 @@
           <w:rFonts w:ascii="Arial" w:hAnsi="Arial" w:cs="Arial"/>
         </w:rPr>
       </w:pPr>
-      <w:r>
-        <w:rPr>
-          <w:rFonts w:ascii="Arial" w:hAnsi="Arial" w:cs="Arial"/>
-        </w:rPr>
-        <w:t>Model 15 best best</w:t>
-      </w:r>
+    </w:p>
+    <w:tbl>
+      <w:tblPr>
+        <w:tblStyle w:val="GridTable5Dark-Accent6"/>
+        <w:tblW w:w="0" w:type="auto"/>
+        <w:tblLook w:val="04A0" w:firstRow="1" w:lastRow="0" w:firstColumn="1" w:lastColumn="0" w:noHBand="0" w:noVBand="1"/>
+      </w:tblPr>
+      <w:tblGrid>
+        <w:gridCol w:w="1302"/>
+        <w:gridCol w:w="1280"/>
+        <w:gridCol w:w="1457"/>
+        <w:gridCol w:w="889"/>
+        <w:gridCol w:w="1003"/>
+        <w:gridCol w:w="935"/>
+        <w:gridCol w:w="935"/>
+        <w:gridCol w:w="1630"/>
+        <w:gridCol w:w="1630"/>
+      </w:tblGrid>
+      <w:tr>
+        <w:trPr>
+          <w:cnfStyle w:val="100000000000" w:firstRow="1" w:lastRow="0" w:firstColumn="0" w:lastColumn="0" w:oddVBand="0" w:evenVBand="0" w:oddHBand="0" w:evenHBand="0" w:firstRowFirstColumn="0" w:firstRowLastColumn="0" w:lastRowFirstColumn="0" w:lastRowLastColumn="0"/>
+        </w:trPr>
+        <w:tc>
+          <w:tcPr>
+            <w:cnfStyle w:val="001000000000" w:firstRow="0" w:lastRow="0" w:firstColumn="1" w:lastColumn="0" w:oddVBand="0" w:evenVBand="0" w:oddHBand="0" w:evenHBand="0" w:firstRowFirstColumn="0" w:firstRowLastColumn="0" w:lastRowFirstColumn="0" w:lastRowLastColumn="0"/>
+            <w:tcW w:w="1302" w:type="dxa"/>
+          </w:tcPr>
+          <w:p>
+            <w:pPr>
+              <w:rPr>
+                <w:rFonts w:ascii="Arial" w:hAnsi="Arial" w:cs="Arial"/>
+                <w:b w:val="0"/>
+                <w:bCs w:val="0"/>
+                <w:sz w:val="24"/>
+                <w:szCs w:val="24"/>
+                <w:u w:val="single"/>
+              </w:rPr>
+            </w:pPr>
+            <w:r>
+              <w:rPr>
+                <w:rFonts w:ascii="Arial" w:hAnsi="Arial" w:cs="Arial"/>
+                <w:b w:val="0"/>
+                <w:bCs w:val="0"/>
+                <w:sz w:val="24"/>
+                <w:szCs w:val="24"/>
+                <w:u w:val="single"/>
+              </w:rPr>
+              <w:t>Model Name</w:t>
+            </w:r>
+          </w:p>
+        </w:tc>
+        <w:tc>
+          <w:tcPr>
+            <w:tcW w:w="1280" w:type="dxa"/>
+          </w:tcPr>
+          <w:p>
+            <w:pPr>
+              <w:cnfStyle w:val="100000000000" w:firstRow="1" w:lastRow="0" w:firstColumn="0" w:lastColumn="0" w:oddVBand="0" w:evenVBand="0" w:oddHBand="0" w:evenHBand="0" w:firstRowFirstColumn="0" w:firstRowLastColumn="0" w:lastRowFirstColumn="0" w:lastRowLastColumn="0"/>
+              <w:rPr>
+                <w:rFonts w:ascii="Arial" w:hAnsi="Arial" w:cs="Arial"/>
+                <w:b w:val="0"/>
+                <w:bCs w:val="0"/>
+                <w:sz w:val="24"/>
+                <w:szCs w:val="24"/>
+                <w:u w:val="single"/>
+              </w:rPr>
+            </w:pPr>
+            <w:r>
+              <w:rPr>
+                <w:rFonts w:ascii="Arial" w:hAnsi="Arial" w:cs="Arial"/>
+                <w:b w:val="0"/>
+                <w:bCs w:val="0"/>
+                <w:sz w:val="24"/>
+                <w:szCs w:val="24"/>
+                <w:u w:val="single"/>
+              </w:rPr>
+              <w:t>Model Type</w:t>
+            </w:r>
+          </w:p>
+        </w:tc>
+        <w:tc>
+          <w:tcPr>
+            <w:tcW w:w="1366" w:type="dxa"/>
+          </w:tcPr>
+          <w:p>
+            <w:pPr>
+              <w:cnfStyle w:val="100000000000" w:firstRow="1" w:lastRow="0" w:firstColumn="0" w:lastColumn="0" w:oddVBand="0" w:evenVBand="0" w:oddHBand="0" w:evenHBand="0" w:firstRowFirstColumn="0" w:firstRowLastColumn="0" w:lastRowFirstColumn="0" w:lastRowLastColumn="0"/>
+              <w:rPr>
+                <w:rFonts w:ascii="Arial" w:hAnsi="Arial" w:cs="Arial"/>
+                <w:b w:val="0"/>
+                <w:bCs w:val="0"/>
+                <w:sz w:val="24"/>
+                <w:szCs w:val="24"/>
+                <w:u w:val="single"/>
+              </w:rPr>
+            </w:pPr>
+            <w:r>
+              <w:rPr>
+                <w:rFonts w:ascii="Arial" w:hAnsi="Arial" w:cs="Arial"/>
+                <w:b w:val="0"/>
+                <w:bCs w:val="0"/>
+                <w:sz w:val="24"/>
+                <w:szCs w:val="24"/>
+                <w:u w:val="single"/>
+              </w:rPr>
+              <w:t>Varied Parameter</w:t>
+            </w:r>
+            <w:r>
+              <w:rPr>
+                <w:rFonts w:ascii="Arial" w:hAnsi="Arial" w:cs="Arial"/>
+                <w:b w:val="0"/>
+                <w:bCs w:val="0"/>
+                <w:sz w:val="24"/>
+                <w:szCs w:val="24"/>
+                <w:u w:val="single"/>
+              </w:rPr>
+              <w:t>s</w:t>
+            </w:r>
+          </w:p>
+        </w:tc>
+        <w:tc>
+          <w:tcPr>
+            <w:tcW w:w="867" w:type="dxa"/>
+          </w:tcPr>
+          <w:p>
+            <w:pPr>
+              <w:cnfStyle w:val="100000000000" w:firstRow="1" w:lastRow="0" w:firstColumn="0" w:lastColumn="0" w:oddVBand="0" w:evenVBand="0" w:oddHBand="0" w:evenHBand="0" w:firstRowFirstColumn="0" w:firstRowLastColumn="0" w:lastRowFirstColumn="0" w:lastRowLastColumn="0"/>
+              <w:rPr>
+                <w:rFonts w:ascii="Arial" w:hAnsi="Arial" w:cs="Arial"/>
+                <w:b w:val="0"/>
+                <w:bCs w:val="0"/>
+                <w:sz w:val="24"/>
+                <w:szCs w:val="24"/>
+                <w:u w:val="single"/>
+              </w:rPr>
+            </w:pPr>
+            <w:r>
+              <w:rPr>
+                <w:rFonts w:ascii="Arial" w:hAnsi="Arial" w:cs="Arial"/>
+                <w:b w:val="0"/>
+                <w:bCs w:val="0"/>
+                <w:sz w:val="24"/>
+                <w:szCs w:val="24"/>
+                <w:u w:val="single"/>
+              </w:rPr>
+              <w:t>Train</w:t>
+            </w:r>
+          </w:p>
+          <w:p>
+            <w:pPr>
+              <w:cnfStyle w:val="100000000000" w:firstRow="1" w:lastRow="0" w:firstColumn="0" w:lastColumn="0" w:oddVBand="0" w:evenVBand="0" w:oddHBand="0" w:evenHBand="0" w:firstRowFirstColumn="0" w:firstRowLastColumn="0" w:lastRowFirstColumn="0" w:lastRowLastColumn="0"/>
+              <w:rPr>
+                <w:rFonts w:ascii="Arial" w:hAnsi="Arial" w:cs="Arial"/>
+                <w:b w:val="0"/>
+                <w:bCs w:val="0"/>
+                <w:sz w:val="24"/>
+                <w:szCs w:val="24"/>
+                <w:u w:val="single"/>
+              </w:rPr>
+            </w:pPr>
+            <w:r>
+              <w:rPr>
+                <w:rFonts w:ascii="Arial" w:hAnsi="Arial" w:cs="Arial"/>
+                <w:b w:val="0"/>
+                <w:bCs w:val="0"/>
+                <w:sz w:val="24"/>
+                <w:szCs w:val="24"/>
+                <w:u w:val="single"/>
+              </w:rPr>
+              <w:t>Acc.</w:t>
+            </w:r>
+          </w:p>
+        </w:tc>
+        <w:tc>
+          <w:tcPr>
+            <w:tcW w:w="1003" w:type="dxa"/>
+          </w:tcPr>
+          <w:p>
+            <w:pPr>
+              <w:cnfStyle w:val="100000000000" w:firstRow="1" w:lastRow="0" w:firstColumn="0" w:lastColumn="0" w:oddVBand="0" w:evenVBand="0" w:oddHBand="0" w:evenHBand="0" w:firstRowFirstColumn="0" w:firstRowLastColumn="0" w:lastRowFirstColumn="0" w:lastRowLastColumn="0"/>
+              <w:rPr>
+                <w:rFonts w:ascii="Arial" w:hAnsi="Arial" w:cs="Arial"/>
+                <w:b w:val="0"/>
+                <w:bCs w:val="0"/>
+                <w:sz w:val="24"/>
+                <w:szCs w:val="24"/>
+                <w:u w:val="single"/>
+              </w:rPr>
+            </w:pPr>
+            <w:r>
+              <w:rPr>
+                <w:rFonts w:ascii="Arial" w:hAnsi="Arial" w:cs="Arial"/>
+                <w:b w:val="0"/>
+                <w:bCs w:val="0"/>
+                <w:sz w:val="24"/>
+                <w:szCs w:val="24"/>
+                <w:u w:val="single"/>
+              </w:rPr>
+              <w:t xml:space="preserve">Best </w:t>
+            </w:r>
+            <w:r>
+              <w:rPr>
+                <w:rFonts w:ascii="Arial" w:hAnsi="Arial" w:cs="Arial"/>
+                <w:b w:val="0"/>
+                <w:bCs w:val="0"/>
+                <w:sz w:val="24"/>
+                <w:szCs w:val="24"/>
+                <w:u w:val="single"/>
+              </w:rPr>
+              <w:t>Train</w:t>
+            </w:r>
+          </w:p>
+          <w:p>
+            <w:pPr>
+              <w:cnfStyle w:val="100000000000" w:firstRow="1" w:lastRow="0" w:firstColumn="0" w:lastColumn="0" w:oddVBand="0" w:evenVBand="0" w:oddHBand="0" w:evenHBand="0" w:firstRowFirstColumn="0" w:firstRowLastColumn="0" w:lastRowFirstColumn="0" w:lastRowLastColumn="0"/>
+              <w:rPr>
+                <w:rFonts w:ascii="Arial" w:hAnsi="Arial" w:cs="Arial"/>
+                <w:b w:val="0"/>
+                <w:bCs w:val="0"/>
+                <w:sz w:val="24"/>
+                <w:szCs w:val="24"/>
+                <w:u w:val="single"/>
+              </w:rPr>
+            </w:pPr>
+            <w:r>
+              <w:rPr>
+                <w:rFonts w:ascii="Arial" w:hAnsi="Arial" w:cs="Arial"/>
+                <w:b w:val="0"/>
+                <w:bCs w:val="0"/>
+                <w:sz w:val="24"/>
+                <w:szCs w:val="24"/>
+                <w:u w:val="single"/>
+              </w:rPr>
+              <w:t>Loss</w:t>
+            </w:r>
+          </w:p>
+        </w:tc>
+        <w:tc>
+          <w:tcPr>
+            <w:tcW w:w="935" w:type="dxa"/>
+          </w:tcPr>
+          <w:p>
+            <w:pPr>
+              <w:cnfStyle w:val="100000000000" w:firstRow="1" w:lastRow="0" w:firstColumn="0" w:lastColumn="0" w:oddVBand="0" w:evenVBand="0" w:oddHBand="0" w:evenHBand="0" w:firstRowFirstColumn="0" w:firstRowLastColumn="0" w:lastRowFirstColumn="0" w:lastRowLastColumn="0"/>
+              <w:rPr>
+                <w:rFonts w:ascii="Arial" w:hAnsi="Arial" w:cs="Arial"/>
+                <w:b w:val="0"/>
+                <w:bCs w:val="0"/>
+                <w:sz w:val="24"/>
+                <w:szCs w:val="24"/>
+                <w:u w:val="single"/>
+              </w:rPr>
+            </w:pPr>
+            <w:r>
+              <w:rPr>
+                <w:rFonts w:ascii="Arial" w:hAnsi="Arial" w:cs="Arial"/>
+                <w:b w:val="0"/>
+                <w:bCs w:val="0"/>
+                <w:sz w:val="24"/>
+                <w:szCs w:val="24"/>
+                <w:u w:val="single"/>
+              </w:rPr>
+              <w:t>Val</w:t>
+            </w:r>
+          </w:p>
+          <w:p>
+            <w:pPr>
+              <w:cnfStyle w:val="100000000000" w:firstRow="1" w:lastRow="0" w:firstColumn="0" w:lastColumn="0" w:oddVBand="0" w:evenVBand="0" w:oddHBand="0" w:evenHBand="0" w:firstRowFirstColumn="0" w:firstRowLastColumn="0" w:lastRowFirstColumn="0" w:lastRowLastColumn="0"/>
+              <w:rPr>
+                <w:rFonts w:ascii="Arial" w:hAnsi="Arial" w:cs="Arial"/>
+                <w:b w:val="0"/>
+                <w:bCs w:val="0"/>
+                <w:sz w:val="24"/>
+                <w:szCs w:val="24"/>
+                <w:u w:val="single"/>
+              </w:rPr>
+            </w:pPr>
+            <w:r>
+              <w:rPr>
+                <w:rFonts w:ascii="Arial" w:hAnsi="Arial" w:cs="Arial"/>
+                <w:b w:val="0"/>
+                <w:bCs w:val="0"/>
+                <w:sz w:val="24"/>
+                <w:szCs w:val="24"/>
+                <w:u w:val="single"/>
+              </w:rPr>
+              <w:t>Acc.</w:t>
+            </w:r>
+          </w:p>
+        </w:tc>
+        <w:tc>
+          <w:tcPr>
+            <w:tcW w:w="935" w:type="dxa"/>
+          </w:tcPr>
+          <w:p>
+            <w:pPr>
+              <w:cnfStyle w:val="100000000000" w:firstRow="1" w:lastRow="0" w:firstColumn="0" w:lastColumn="0" w:oddVBand="0" w:evenVBand="0" w:oddHBand="0" w:evenHBand="0" w:firstRowFirstColumn="0" w:firstRowLastColumn="0" w:lastRowFirstColumn="0" w:lastRowLastColumn="0"/>
+              <w:rPr>
+                <w:rFonts w:ascii="Arial" w:hAnsi="Arial" w:cs="Arial"/>
+                <w:b w:val="0"/>
+                <w:bCs w:val="0"/>
+                <w:sz w:val="24"/>
+                <w:szCs w:val="24"/>
+                <w:u w:val="single"/>
+              </w:rPr>
+            </w:pPr>
+            <w:r>
+              <w:rPr>
+                <w:rFonts w:ascii="Arial" w:hAnsi="Arial" w:cs="Arial"/>
+                <w:b w:val="0"/>
+                <w:bCs w:val="0"/>
+                <w:sz w:val="24"/>
+                <w:szCs w:val="24"/>
+                <w:u w:val="single"/>
+              </w:rPr>
+              <w:t xml:space="preserve">Best </w:t>
+            </w:r>
+            <w:r>
+              <w:rPr>
+                <w:rFonts w:ascii="Arial" w:hAnsi="Arial" w:cs="Arial"/>
+                <w:b w:val="0"/>
+                <w:bCs w:val="0"/>
+                <w:sz w:val="24"/>
+                <w:szCs w:val="24"/>
+                <w:u w:val="single"/>
+              </w:rPr>
+              <w:t>Val</w:t>
+            </w:r>
+          </w:p>
+          <w:p>
+            <w:pPr>
+              <w:cnfStyle w:val="100000000000" w:firstRow="1" w:lastRow="0" w:firstColumn="0" w:lastColumn="0" w:oddVBand="0" w:evenVBand="0" w:oddHBand="0" w:evenHBand="0" w:firstRowFirstColumn="0" w:firstRowLastColumn="0" w:lastRowFirstColumn="0" w:lastRowLastColumn="0"/>
+              <w:rPr>
+                <w:rFonts w:ascii="Arial" w:hAnsi="Arial" w:cs="Arial"/>
+                <w:b w:val="0"/>
+                <w:bCs w:val="0"/>
+                <w:sz w:val="24"/>
+                <w:szCs w:val="24"/>
+                <w:u w:val="single"/>
+              </w:rPr>
+            </w:pPr>
+            <w:r>
+              <w:rPr>
+                <w:rFonts w:ascii="Arial" w:hAnsi="Arial" w:cs="Arial"/>
+                <w:b w:val="0"/>
+                <w:bCs w:val="0"/>
+                <w:sz w:val="24"/>
+                <w:szCs w:val="24"/>
+                <w:u w:val="single"/>
+              </w:rPr>
+              <w:t>Loss</w:t>
+            </w:r>
+          </w:p>
+        </w:tc>
+        <w:tc>
+          <w:tcPr>
+            <w:tcW w:w="1630" w:type="dxa"/>
+          </w:tcPr>
+          <w:p>
+            <w:pPr>
+              <w:cnfStyle w:val="100000000000" w:firstRow="1" w:lastRow="0" w:firstColumn="0" w:lastColumn="0" w:oddVBand="0" w:evenVBand="0" w:oddHBand="0" w:evenHBand="0" w:firstRowFirstColumn="0" w:firstRowLastColumn="0" w:lastRowFirstColumn="0" w:lastRowLastColumn="0"/>
+              <w:rPr>
+                <w:rFonts w:ascii="Arial" w:hAnsi="Arial" w:cs="Arial"/>
+                <w:b w:val="0"/>
+                <w:bCs w:val="0"/>
+                <w:sz w:val="24"/>
+                <w:szCs w:val="24"/>
+                <w:u w:val="single"/>
+              </w:rPr>
+            </w:pPr>
+            <w:r>
+              <w:rPr>
+                <w:rFonts w:ascii="Arial" w:hAnsi="Arial" w:cs="Arial"/>
+                <w:b w:val="0"/>
+                <w:bCs w:val="0"/>
+                <w:sz w:val="24"/>
+                <w:szCs w:val="24"/>
+                <w:u w:val="single"/>
+              </w:rPr>
+              <w:t>No. Params in Million</w:t>
+            </w:r>
+          </w:p>
+        </w:tc>
+        <w:tc>
+          <w:tcPr>
+            <w:tcW w:w="1630" w:type="dxa"/>
+          </w:tcPr>
+          <w:p>
+            <w:pPr>
+              <w:cnfStyle w:val="100000000000" w:firstRow="1" w:lastRow="0" w:firstColumn="0" w:lastColumn="0" w:oddVBand="0" w:evenVBand="0" w:oddHBand="0" w:evenHBand="0" w:firstRowFirstColumn="0" w:firstRowLastColumn="0" w:lastRowFirstColumn="0" w:lastRowLastColumn="0"/>
+              <w:rPr>
+                <w:rFonts w:ascii="Arial" w:hAnsi="Arial" w:cs="Arial"/>
+                <w:b w:val="0"/>
+                <w:bCs w:val="0"/>
+                <w:sz w:val="24"/>
+                <w:szCs w:val="24"/>
+                <w:u w:val="single"/>
+              </w:rPr>
+            </w:pPr>
+            <w:r>
+              <w:rPr>
+                <w:rFonts w:ascii="Arial" w:hAnsi="Arial" w:cs="Arial"/>
+                <w:b w:val="0"/>
+                <w:bCs w:val="0"/>
+                <w:sz w:val="24"/>
+                <w:szCs w:val="24"/>
+                <w:u w:val="single"/>
+              </w:rPr>
+              <w:t>Observations</w:t>
+            </w:r>
+          </w:p>
+        </w:tc>
+      </w:tr>
+      <w:tr>
+        <w:trPr>
+          <w:cnfStyle w:val="000000100000" w:firstRow="0" w:lastRow="0" w:firstColumn="0" w:lastColumn="0" w:oddVBand="0" w:evenVBand="0" w:oddHBand="1" w:evenHBand="0" w:firstRowFirstColumn="0" w:firstRowLastColumn="0" w:lastRowFirstColumn="0" w:lastRowLastColumn="0"/>
+        </w:trPr>
+        <w:tc>
+          <w:tcPr>
+            <w:cnfStyle w:val="001000000000" w:firstRow="0" w:lastRow="0" w:firstColumn="1" w:lastColumn="0" w:oddVBand="0" w:evenVBand="0" w:oddHBand="0" w:evenHBand="0" w:firstRowFirstColumn="0" w:firstRowLastColumn="0" w:lastRowFirstColumn="0" w:lastRowLastColumn="0"/>
+            <w:tcW w:w="1302" w:type="dxa"/>
+          </w:tcPr>
+          <w:p>
+            <w:pPr>
+              <w:rPr>
+                <w:rFonts w:ascii="Arial" w:hAnsi="Arial" w:cs="Arial"/>
+              </w:rPr>
+            </w:pPr>
+            <w:r>
+              <w:rPr>
+                <w:rFonts w:ascii="Arial" w:hAnsi="Arial" w:cs="Arial"/>
+              </w:rPr>
+              <w:t xml:space="preserve">Model </w:t>
+            </w:r>
+            <w:r>
+              <w:rPr>
+                <w:rFonts w:ascii="Arial" w:hAnsi="Arial" w:cs="Arial"/>
+              </w:rPr>
+              <w:t>15</w:t>
+            </w:r>
+          </w:p>
+        </w:tc>
+        <w:tc>
+          <w:tcPr>
+            <w:tcW w:w="1280" w:type="dxa"/>
+          </w:tcPr>
+          <w:p>
+            <w:pPr>
+              <w:cnfStyle w:val="000000100000" w:firstRow="0" w:lastRow="0" w:firstColumn="0" w:lastColumn="0" w:oddVBand="0" w:evenVBand="0" w:oddHBand="1" w:evenHBand="0" w:firstRowFirstColumn="0" w:firstRowLastColumn="0" w:lastRowFirstColumn="0" w:lastRowLastColumn="0"/>
+              <w:rPr>
+                <w:rFonts w:ascii="Arial" w:hAnsi="Arial" w:cs="Arial"/>
+              </w:rPr>
+            </w:pPr>
+            <w:r>
+              <w:rPr>
+                <w:rFonts w:ascii="Arial" w:hAnsi="Arial" w:cs="Arial"/>
+              </w:rPr>
+              <w:t>ConvRNN-GRU</w:t>
+            </w:r>
+          </w:p>
+        </w:tc>
+        <w:tc>
+          <w:tcPr>
+            <w:tcW w:w="1366" w:type="dxa"/>
+          </w:tcPr>
+          <w:p>
+            <w:pPr>
+              <w:cnfStyle w:val="000000100000" w:firstRow="0" w:lastRow="0" w:firstColumn="0" w:lastColumn="0" w:oddVBand="0" w:evenVBand="0" w:oddHBand="1" w:evenHBand="0" w:firstRowFirstColumn="0" w:firstRowLastColumn="0" w:lastRowFirstColumn="0" w:lastRowLastColumn="0"/>
+              <w:rPr>
+                <w:rFonts w:ascii="Arial" w:hAnsi="Arial" w:cs="Arial"/>
+              </w:rPr>
+            </w:pPr>
+            <w:r>
+              <w:rPr>
+                <w:rFonts w:ascii="Arial" w:hAnsi="Arial" w:cs="Arial"/>
+              </w:rPr>
+              <w:t>none</w:t>
+            </w:r>
+          </w:p>
+        </w:tc>
+        <w:tc>
+          <w:tcPr>
+            <w:tcW w:w="867" w:type="dxa"/>
+          </w:tcPr>
+          <w:p>
+            <w:pPr>
+              <w:cnfStyle w:val="000000100000" w:firstRow="0" w:lastRow="0" w:firstColumn="0" w:lastColumn="0" w:oddVBand="0" w:evenVBand="0" w:oddHBand="1" w:evenHBand="0" w:firstRowFirstColumn="0" w:firstRowLastColumn="0" w:lastRowFirstColumn="0" w:lastRowLastColumn="0"/>
+              <w:rPr>
+                <w:rFonts w:ascii="Arial" w:hAnsi="Arial" w:cs="Arial"/>
+              </w:rPr>
+            </w:pPr>
+            <w:r>
+              <w:rPr>
+                <w:rFonts w:ascii="Arial" w:hAnsi="Arial" w:cs="Arial"/>
+              </w:rPr>
+              <w:t>0.6802</w:t>
+            </w:r>
+          </w:p>
+        </w:tc>
+        <w:tc>
+          <w:tcPr>
+            <w:tcW w:w="1003" w:type="dxa"/>
+          </w:tcPr>
+          <w:p>
+            <w:pPr>
+              <w:cnfStyle w:val="000000100000" w:firstRow="0" w:lastRow="0" w:firstColumn="0" w:lastColumn="0" w:oddVBand="0" w:evenVBand="0" w:oddHBand="1" w:evenHBand="0" w:firstRowFirstColumn="0" w:firstRowLastColumn="0" w:lastRowFirstColumn="0" w:lastRowLastColumn="0"/>
+              <w:rPr>
+                <w:rFonts w:ascii="Arial" w:hAnsi="Arial" w:cs="Arial"/>
+              </w:rPr>
+            </w:pPr>
+            <w:r>
+              <w:rPr>
+                <w:rFonts w:ascii="Arial" w:hAnsi="Arial" w:cs="Arial"/>
+              </w:rPr>
+              <w:t>0.8049</w:t>
+            </w:r>
+          </w:p>
+        </w:tc>
+        <w:tc>
+          <w:tcPr>
+            <w:tcW w:w="935" w:type="dxa"/>
+          </w:tcPr>
+          <w:p>
+            <w:pPr>
+              <w:cnfStyle w:val="000000100000" w:firstRow="0" w:lastRow="0" w:firstColumn="0" w:lastColumn="0" w:oddVBand="0" w:evenVBand="0" w:oddHBand="1" w:evenHBand="0" w:firstRowFirstColumn="0" w:firstRowLastColumn="0" w:lastRowFirstColumn="0" w:lastRowLastColumn="0"/>
+              <w:rPr>
+                <w:rFonts w:ascii="Arial" w:hAnsi="Arial" w:cs="Arial"/>
+              </w:rPr>
+            </w:pPr>
+            <w:r>
+              <w:rPr>
+                <w:rFonts w:ascii="Arial" w:hAnsi="Arial" w:cs="Arial"/>
+              </w:rPr>
+              <w:t>0.64</w:t>
+            </w:r>
+          </w:p>
+        </w:tc>
+        <w:tc>
+          <w:tcPr>
+            <w:tcW w:w="935" w:type="dxa"/>
+          </w:tcPr>
+          <w:p>
+            <w:pPr>
+              <w:cnfStyle w:val="000000100000" w:firstRow="0" w:lastRow="0" w:firstColumn="0" w:lastColumn="0" w:oddVBand="0" w:evenVBand="0" w:oddHBand="1" w:evenHBand="0" w:firstRowFirstColumn="0" w:firstRowLastColumn="0" w:lastRowFirstColumn="0" w:lastRowLastColumn="0"/>
+              <w:rPr>
+                <w:rFonts w:ascii="Arial" w:hAnsi="Arial" w:cs="Arial"/>
+              </w:rPr>
+            </w:pPr>
+            <w:r>
+              <w:rPr>
+                <w:rFonts w:ascii="Arial" w:hAnsi="Arial" w:cs="Arial"/>
+              </w:rPr>
+              <w:t>0.82</w:t>
+            </w:r>
+          </w:p>
+        </w:tc>
+        <w:tc>
+          <w:tcPr>
+            <w:tcW w:w="1630" w:type="dxa"/>
+          </w:tcPr>
+          <w:p>
+            <w:pPr>
+              <w:cnfStyle w:val="000000100000" w:firstRow="0" w:lastRow="0" w:firstColumn="0" w:lastColumn="0" w:oddVBand="0" w:evenVBand="0" w:oddHBand="1" w:evenHBand="0" w:firstRowFirstColumn="0" w:firstRowLastColumn="0" w:lastRowFirstColumn="0" w:lastRowLastColumn="0"/>
+              <w:rPr>
+                <w:rFonts w:ascii="Arial" w:hAnsi="Arial" w:cs="Arial"/>
+              </w:rPr>
+            </w:pPr>
+            <w:r>
+              <w:rPr>
+                <w:rFonts w:ascii="Arial" w:hAnsi="Arial" w:cs="Arial"/>
+              </w:rPr>
+              <w:t>23.9</w:t>
+            </w:r>
+          </w:p>
+        </w:tc>
+        <w:tc>
+          <w:tcPr>
+            <w:tcW w:w="1630" w:type="dxa"/>
+          </w:tcPr>
+          <w:p>
+            <w:pPr>
+              <w:cnfStyle w:val="000000100000" w:firstRow="0" w:lastRow="0" w:firstColumn="0" w:lastColumn="0" w:oddVBand="0" w:evenVBand="0" w:oddHBand="1" w:evenHBand="0" w:firstRowFirstColumn="0" w:firstRowLastColumn="0" w:lastRowFirstColumn="0" w:lastRowLastColumn="0"/>
+              <w:rPr>
+                <w:rFonts w:ascii="Arial" w:hAnsi="Arial" w:cs="Arial"/>
+              </w:rPr>
+            </w:pPr>
+            <w:r>
+              <w:rPr>
+                <w:rFonts w:ascii="Arial" w:hAnsi="Arial" w:cs="Arial"/>
+              </w:rPr>
+              <w:t>No overfitting. The model reached stable accuracies of 60-65%</w:t>
+            </w:r>
+          </w:p>
+        </w:tc>
+      </w:tr>
+    </w:tbl>
+    <w:p>
+      <w:pPr>
+        <w:rPr>
+          <w:rFonts w:ascii="Arial" w:hAnsi="Arial" w:cs="Arial"/>
+          <w:b/>
+          <w:bCs/>
+          <w:i/>
+          <w:iCs/>
+          <w:sz w:val="24"/>
+          <w:szCs w:val="24"/>
+        </w:rPr>
+      </w:pPr>
     </w:p>
     <w:p>
       <w:pPr>
@@ -10964,8 +11614,32 @@
       <w:r>
         <w:rPr>
           <w:rFonts w:ascii="Arial" w:hAnsi="Arial" w:cs="Arial"/>
-        </w:rPr>
-        <w:br w:type="page"/>
+          <w:b/>
+          <w:bCs/>
+          <w:i/>
+          <w:iCs/>
+          <w:sz w:val="24"/>
+          <w:szCs w:val="24"/>
+        </w:rPr>
+        <w:t>Conclusion</w:t>
+      </w:r>
+      <w:r>
+        <w:rPr>
+          <w:rFonts w:ascii="Arial" w:hAnsi="Arial" w:cs="Arial"/>
+        </w:rPr>
+        <w:t xml:space="preserve">: The model did not overfit on the training set but got stuck for training and validation accuracy around </w:t>
+      </w:r>
+      <w:r>
+        <w:rPr>
+          <w:rFonts w:ascii="Arial" w:hAnsi="Arial" w:cs="Arial"/>
+        </w:rPr>
+        <w:t>60</w:t>
+      </w:r>
+      <w:r>
+        <w:rPr>
+          <w:rFonts w:ascii="Arial" w:hAnsi="Arial" w:cs="Arial"/>
+        </w:rPr>
+        <w:t xml:space="preserve">-65% </w:t>
       </w:r>
     </w:p>
     <w:p>
@@ -10977,15 +11651,27 @@
     </w:p>
     <w:p>
       <w:pPr>
-        <w:rPr>
-          <w:rFonts w:ascii="Arial" w:hAnsi="Arial" w:cs="Arial"/>
-        </w:rPr>
-      </w:pPr>
-      <w:r>
-        <w:rPr>
-          <w:rFonts w:ascii="Arial" w:hAnsi="Arial" w:cs="Arial"/>
-        </w:rPr>
-        <w:br w:type="page"/>
+        <w:pStyle w:val="Heading1"/>
+        <w:rPr>
+          <w:b/>
+          <w:bCs/>
+        </w:rPr>
+      </w:pPr>
+      <w:r>
+        <w:rPr>
+          <w:b/>
+          <w:bCs/>
+          <w:color w:val="000000" w:themeColor="text1"/>
+        </w:rPr>
+        <w:t xml:space="preserve">Experiment: </w:t>
+      </w:r>
+      <w:r>
+        <w:rPr>
+          <w:b/>
+          <w:bCs/>
+          <w:color w:val="000000" w:themeColor="text1"/>
+        </w:rPr>
+        <w:t>Transfer Learning – Resnet Trainable</w:t>
       </w:r>
     </w:p>
     <w:p>
@@ -10994,6 +11680,30 @@
           <w:rFonts w:ascii="Arial" w:hAnsi="Arial" w:cs="Arial"/>
         </w:rPr>
       </w:pPr>
+      <w:r>
+        <w:rPr>
+          <w:rFonts w:ascii="Arial" w:hAnsi="Arial" w:cs="Arial"/>
+          <w:b/>
+          <w:bCs/>
+          <w:i/>
+          <w:iCs/>
+          <w:sz w:val="24"/>
+          <w:szCs w:val="24"/>
+        </w:rPr>
+        <w:t>Hypothesis</w:t>
+      </w:r>
+      <w:r>
+        <w:rPr>
+          <w:rFonts w:ascii="Arial" w:hAnsi="Arial" w:cs="Arial"/>
+        </w:rPr>
+        <w:t>:</w:t>
+      </w:r>
+      <w:r>
+        <w:rPr>
+          <w:rFonts w:ascii="Arial" w:hAnsi="Arial" w:cs="Arial"/>
+        </w:rPr>
+        <w:t xml:space="preserve"> A comparison of the default Resnet weights to newly learned rates by allowing backpropagation to update all weights in the model</w:t>
+      </w:r>
     </w:p>
     <w:p>
       <w:pPr>
@@ -11004,8 +11714,38 @@
       <w:r>
         <w:rPr>
           <w:rFonts w:ascii="Arial" w:hAnsi="Arial" w:cs="Arial"/>
-        </w:rPr>
-        <w:br w:type="page"/>
+          <w:b/>
+          <w:bCs/>
+          <w:i/>
+          <w:iCs/>
+          <w:sz w:val="24"/>
+          <w:szCs w:val="24"/>
+        </w:rPr>
+        <w:t>Constants</w:t>
+      </w:r>
+      <w:r>
+        <w:rPr>
+          <w:rFonts w:ascii="Arial" w:hAnsi="Arial" w:cs="Arial"/>
+        </w:rPr>
+        <w:t xml:space="preserve">: Epochs = </w:t>
+      </w:r>
+      <w:r>
+        <w:rPr>
+          <w:rFonts w:ascii="Arial" w:hAnsi="Arial" w:cs="Arial"/>
+        </w:rPr>
+        <w:t>40</w:t>
+      </w:r>
+      <w:r>
+        <w:rPr>
+          <w:rFonts w:ascii="Arial" w:hAnsi="Arial" w:cs="Arial"/>
+        </w:rPr>
+        <w:t xml:space="preserve">, </w:t>
+      </w:r>
+      <w:r>
+        <w:rPr>
+          <w:rFonts w:ascii="Arial" w:hAnsi="Arial" w:cs="Arial"/>
+        </w:rPr>
+        <w:t>Optimiser = Adam()</w:t>
       </w:r>
     </w:p>
     <w:p>
@@ -11015,18 +11755,621 @@
         </w:rPr>
       </w:pPr>
     </w:p>
+    <w:tbl>
+      <w:tblPr>
+        <w:tblStyle w:val="GridTable5Dark-Accent6"/>
+        <w:tblW w:w="0" w:type="auto"/>
+        <w:tblLook w:val="04A0" w:firstRow="1" w:lastRow="0" w:firstColumn="1" w:lastColumn="0" w:noHBand="0" w:noVBand="1"/>
+      </w:tblPr>
+      <w:tblGrid>
+        <w:gridCol w:w="1302"/>
+        <w:gridCol w:w="1280"/>
+        <w:gridCol w:w="2534"/>
+        <w:gridCol w:w="889"/>
+        <w:gridCol w:w="1003"/>
+        <w:gridCol w:w="935"/>
+        <w:gridCol w:w="935"/>
+        <w:gridCol w:w="1630"/>
+        <w:gridCol w:w="1630"/>
+      </w:tblGrid>
+      <w:tr>
+        <w:trPr>
+          <w:cnfStyle w:val="100000000000" w:firstRow="1" w:lastRow="0" w:firstColumn="0" w:lastColumn="0" w:oddVBand="0" w:evenVBand="0" w:oddHBand="0" w:evenHBand="0" w:firstRowFirstColumn="0" w:firstRowLastColumn="0" w:lastRowFirstColumn="0" w:lastRowLastColumn="0"/>
+        </w:trPr>
+        <w:tc>
+          <w:tcPr>
+            <w:cnfStyle w:val="001000000000" w:firstRow="0" w:lastRow="0" w:firstColumn="1" w:lastColumn="0" w:oddVBand="0" w:evenVBand="0" w:oddHBand="0" w:evenHBand="0" w:firstRowFirstColumn="0" w:firstRowLastColumn="0" w:lastRowFirstColumn="0" w:lastRowLastColumn="0"/>
+            <w:tcW w:w="1302" w:type="dxa"/>
+          </w:tcPr>
+          <w:p>
+            <w:pPr>
+              <w:rPr>
+                <w:rFonts w:ascii="Arial" w:hAnsi="Arial" w:cs="Arial"/>
+                <w:b w:val="0"/>
+                <w:bCs w:val="0"/>
+                <w:sz w:val="24"/>
+                <w:szCs w:val="24"/>
+                <w:u w:val="single"/>
+              </w:rPr>
+            </w:pPr>
+            <w:r>
+              <w:rPr>
+                <w:rFonts w:ascii="Arial" w:hAnsi="Arial" w:cs="Arial"/>
+                <w:b w:val="0"/>
+                <w:bCs w:val="0"/>
+                <w:sz w:val="24"/>
+                <w:szCs w:val="24"/>
+                <w:u w:val="single"/>
+              </w:rPr>
+              <w:t>Model Name</w:t>
+            </w:r>
+          </w:p>
+        </w:tc>
+        <w:tc>
+          <w:tcPr>
+            <w:tcW w:w="1280" w:type="dxa"/>
+          </w:tcPr>
+          <w:p>
+            <w:pPr>
+              <w:cnfStyle w:val="100000000000" w:firstRow="1" w:lastRow="0" w:firstColumn="0" w:lastColumn="0" w:oddVBand="0" w:evenVBand="0" w:oddHBand="0" w:evenHBand="0" w:firstRowFirstColumn="0" w:firstRowLastColumn="0" w:lastRowFirstColumn="0" w:lastRowLastColumn="0"/>
+              <w:rPr>
+                <w:rFonts w:ascii="Arial" w:hAnsi="Arial" w:cs="Arial"/>
+                <w:b w:val="0"/>
+                <w:bCs w:val="0"/>
+                <w:sz w:val="24"/>
+                <w:szCs w:val="24"/>
+                <w:u w:val="single"/>
+              </w:rPr>
+            </w:pPr>
+            <w:r>
+              <w:rPr>
+                <w:rFonts w:ascii="Arial" w:hAnsi="Arial" w:cs="Arial"/>
+                <w:b w:val="0"/>
+                <w:bCs w:val="0"/>
+                <w:sz w:val="24"/>
+                <w:szCs w:val="24"/>
+                <w:u w:val="single"/>
+              </w:rPr>
+              <w:t>Model Type</w:t>
+            </w:r>
+          </w:p>
+        </w:tc>
+        <w:tc>
+          <w:tcPr>
+            <w:tcW w:w="1366" w:type="dxa"/>
+          </w:tcPr>
+          <w:p>
+            <w:pPr>
+              <w:cnfStyle w:val="100000000000" w:firstRow="1" w:lastRow="0" w:firstColumn="0" w:lastColumn="0" w:oddVBand="0" w:evenVBand="0" w:oddHBand="0" w:evenHBand="0" w:firstRowFirstColumn="0" w:firstRowLastColumn="0" w:lastRowFirstColumn="0" w:lastRowLastColumn="0"/>
+              <w:rPr>
+                <w:rFonts w:ascii="Arial" w:hAnsi="Arial" w:cs="Arial"/>
+                <w:b w:val="0"/>
+                <w:bCs w:val="0"/>
+                <w:sz w:val="24"/>
+                <w:szCs w:val="24"/>
+                <w:u w:val="single"/>
+              </w:rPr>
+            </w:pPr>
+            <w:r>
+              <w:rPr>
+                <w:rFonts w:ascii="Arial" w:hAnsi="Arial" w:cs="Arial"/>
+                <w:b w:val="0"/>
+                <w:bCs w:val="0"/>
+                <w:sz w:val="24"/>
+                <w:szCs w:val="24"/>
+                <w:u w:val="single"/>
+              </w:rPr>
+              <w:t>Varied Parameter</w:t>
+            </w:r>
+            <w:r>
+              <w:rPr>
+                <w:rFonts w:ascii="Arial" w:hAnsi="Arial" w:cs="Arial"/>
+                <w:b w:val="0"/>
+                <w:bCs w:val="0"/>
+                <w:sz w:val="24"/>
+                <w:szCs w:val="24"/>
+                <w:u w:val="single"/>
+              </w:rPr>
+              <w:t>s</w:t>
+            </w:r>
+          </w:p>
+        </w:tc>
+        <w:tc>
+          <w:tcPr>
+            <w:tcW w:w="867" w:type="dxa"/>
+          </w:tcPr>
+          <w:p>
+            <w:pPr>
+              <w:cnfStyle w:val="100000000000" w:firstRow="1" w:lastRow="0" w:firstColumn="0" w:lastColumn="0" w:oddVBand="0" w:evenVBand="0" w:oddHBand="0" w:evenHBand="0" w:firstRowFirstColumn="0" w:firstRowLastColumn="0" w:lastRowFirstColumn="0" w:lastRowLastColumn="0"/>
+              <w:rPr>
+                <w:rFonts w:ascii="Arial" w:hAnsi="Arial" w:cs="Arial"/>
+                <w:b w:val="0"/>
+                <w:bCs w:val="0"/>
+                <w:sz w:val="24"/>
+                <w:szCs w:val="24"/>
+                <w:u w:val="single"/>
+              </w:rPr>
+            </w:pPr>
+            <w:r>
+              <w:rPr>
+                <w:rFonts w:ascii="Arial" w:hAnsi="Arial" w:cs="Arial"/>
+                <w:b w:val="0"/>
+                <w:bCs w:val="0"/>
+                <w:sz w:val="24"/>
+                <w:szCs w:val="24"/>
+                <w:u w:val="single"/>
+              </w:rPr>
+              <w:t>Train</w:t>
+            </w:r>
+          </w:p>
+          <w:p>
+            <w:pPr>
+              <w:cnfStyle w:val="100000000000" w:firstRow="1" w:lastRow="0" w:firstColumn="0" w:lastColumn="0" w:oddVBand="0" w:evenVBand="0" w:oddHBand="0" w:evenHBand="0" w:firstRowFirstColumn="0" w:firstRowLastColumn="0" w:lastRowFirstColumn="0" w:lastRowLastColumn="0"/>
+              <w:rPr>
+                <w:rFonts w:ascii="Arial" w:hAnsi="Arial" w:cs="Arial"/>
+                <w:b w:val="0"/>
+                <w:bCs w:val="0"/>
+                <w:sz w:val="24"/>
+                <w:szCs w:val="24"/>
+                <w:u w:val="single"/>
+              </w:rPr>
+            </w:pPr>
+            <w:r>
+              <w:rPr>
+                <w:rFonts w:ascii="Arial" w:hAnsi="Arial" w:cs="Arial"/>
+                <w:b w:val="0"/>
+                <w:bCs w:val="0"/>
+                <w:sz w:val="24"/>
+                <w:szCs w:val="24"/>
+                <w:u w:val="single"/>
+              </w:rPr>
+              <w:t>Acc.</w:t>
+            </w:r>
+          </w:p>
+        </w:tc>
+        <w:tc>
+          <w:tcPr>
+            <w:tcW w:w="1003" w:type="dxa"/>
+          </w:tcPr>
+          <w:p>
+            <w:pPr>
+              <w:cnfStyle w:val="100000000000" w:firstRow="1" w:lastRow="0" w:firstColumn="0" w:lastColumn="0" w:oddVBand="0" w:evenVBand="0" w:oddHBand="0" w:evenHBand="0" w:firstRowFirstColumn="0" w:firstRowLastColumn="0" w:lastRowFirstColumn="0" w:lastRowLastColumn="0"/>
+              <w:rPr>
+                <w:rFonts w:ascii="Arial" w:hAnsi="Arial" w:cs="Arial"/>
+                <w:b w:val="0"/>
+                <w:bCs w:val="0"/>
+                <w:sz w:val="24"/>
+                <w:szCs w:val="24"/>
+                <w:u w:val="single"/>
+              </w:rPr>
+            </w:pPr>
+            <w:r>
+              <w:rPr>
+                <w:rFonts w:ascii="Arial" w:hAnsi="Arial" w:cs="Arial"/>
+                <w:b w:val="0"/>
+                <w:bCs w:val="0"/>
+                <w:sz w:val="24"/>
+                <w:szCs w:val="24"/>
+                <w:u w:val="single"/>
+              </w:rPr>
+              <w:t xml:space="preserve">Best </w:t>
+            </w:r>
+            <w:r>
+              <w:rPr>
+                <w:rFonts w:ascii="Arial" w:hAnsi="Arial" w:cs="Arial"/>
+                <w:b w:val="0"/>
+                <w:bCs w:val="0"/>
+                <w:sz w:val="24"/>
+                <w:szCs w:val="24"/>
+                <w:u w:val="single"/>
+              </w:rPr>
+              <w:t>Train</w:t>
+            </w:r>
+          </w:p>
+          <w:p>
+            <w:pPr>
+              <w:cnfStyle w:val="100000000000" w:firstRow="1" w:lastRow="0" w:firstColumn="0" w:lastColumn="0" w:oddVBand="0" w:evenVBand="0" w:oddHBand="0" w:evenHBand="0" w:firstRowFirstColumn="0" w:firstRowLastColumn="0" w:lastRowFirstColumn="0" w:lastRowLastColumn="0"/>
+              <w:rPr>
+                <w:rFonts w:ascii="Arial" w:hAnsi="Arial" w:cs="Arial"/>
+                <w:b w:val="0"/>
+                <w:bCs w:val="0"/>
+                <w:sz w:val="24"/>
+                <w:szCs w:val="24"/>
+                <w:u w:val="single"/>
+              </w:rPr>
+            </w:pPr>
+            <w:r>
+              <w:rPr>
+                <w:rFonts w:ascii="Arial" w:hAnsi="Arial" w:cs="Arial"/>
+                <w:b w:val="0"/>
+                <w:bCs w:val="0"/>
+                <w:sz w:val="24"/>
+                <w:szCs w:val="24"/>
+                <w:u w:val="single"/>
+              </w:rPr>
+              <w:t>Loss</w:t>
+            </w:r>
+          </w:p>
+        </w:tc>
+        <w:tc>
+          <w:tcPr>
+            <w:tcW w:w="935" w:type="dxa"/>
+          </w:tcPr>
+          <w:p>
+            <w:pPr>
+              <w:cnfStyle w:val="100000000000" w:firstRow="1" w:lastRow="0" w:firstColumn="0" w:lastColumn="0" w:oddVBand="0" w:evenVBand="0" w:oddHBand="0" w:evenHBand="0" w:firstRowFirstColumn="0" w:firstRowLastColumn="0" w:lastRowFirstColumn="0" w:lastRowLastColumn="0"/>
+              <w:rPr>
+                <w:rFonts w:ascii="Arial" w:hAnsi="Arial" w:cs="Arial"/>
+                <w:b w:val="0"/>
+                <w:bCs w:val="0"/>
+                <w:sz w:val="24"/>
+                <w:szCs w:val="24"/>
+                <w:u w:val="single"/>
+              </w:rPr>
+            </w:pPr>
+            <w:r>
+              <w:rPr>
+                <w:rFonts w:ascii="Arial" w:hAnsi="Arial" w:cs="Arial"/>
+                <w:b w:val="0"/>
+                <w:bCs w:val="0"/>
+                <w:sz w:val="24"/>
+                <w:szCs w:val="24"/>
+                <w:u w:val="single"/>
+              </w:rPr>
+              <w:t>Val</w:t>
+            </w:r>
+          </w:p>
+          <w:p>
+            <w:pPr>
+              <w:cnfStyle w:val="100000000000" w:firstRow="1" w:lastRow="0" w:firstColumn="0" w:lastColumn="0" w:oddVBand="0" w:evenVBand="0" w:oddHBand="0" w:evenHBand="0" w:firstRowFirstColumn="0" w:firstRowLastColumn="0" w:lastRowFirstColumn="0" w:lastRowLastColumn="0"/>
+              <w:rPr>
+                <w:rFonts w:ascii="Arial" w:hAnsi="Arial" w:cs="Arial"/>
+                <w:b w:val="0"/>
+                <w:bCs w:val="0"/>
+                <w:sz w:val="24"/>
+                <w:szCs w:val="24"/>
+                <w:u w:val="single"/>
+              </w:rPr>
+            </w:pPr>
+            <w:r>
+              <w:rPr>
+                <w:rFonts w:ascii="Arial" w:hAnsi="Arial" w:cs="Arial"/>
+                <w:b w:val="0"/>
+                <w:bCs w:val="0"/>
+                <w:sz w:val="24"/>
+                <w:szCs w:val="24"/>
+                <w:u w:val="single"/>
+              </w:rPr>
+              <w:t>Acc.</w:t>
+            </w:r>
+          </w:p>
+        </w:tc>
+        <w:tc>
+          <w:tcPr>
+            <w:tcW w:w="935" w:type="dxa"/>
+          </w:tcPr>
+          <w:p>
+            <w:pPr>
+              <w:cnfStyle w:val="100000000000" w:firstRow="1" w:lastRow="0" w:firstColumn="0" w:lastColumn="0" w:oddVBand="0" w:evenVBand="0" w:oddHBand="0" w:evenHBand="0" w:firstRowFirstColumn="0" w:firstRowLastColumn="0" w:lastRowFirstColumn="0" w:lastRowLastColumn="0"/>
+              <w:rPr>
+                <w:rFonts w:ascii="Arial" w:hAnsi="Arial" w:cs="Arial"/>
+                <w:b w:val="0"/>
+                <w:bCs w:val="0"/>
+                <w:sz w:val="24"/>
+                <w:szCs w:val="24"/>
+                <w:u w:val="single"/>
+              </w:rPr>
+            </w:pPr>
+            <w:r>
+              <w:rPr>
+                <w:rFonts w:ascii="Arial" w:hAnsi="Arial" w:cs="Arial"/>
+                <w:b w:val="0"/>
+                <w:bCs w:val="0"/>
+                <w:sz w:val="24"/>
+                <w:szCs w:val="24"/>
+                <w:u w:val="single"/>
+              </w:rPr>
+              <w:t xml:space="preserve">Best </w:t>
+            </w:r>
+            <w:r>
+              <w:rPr>
+                <w:rFonts w:ascii="Arial" w:hAnsi="Arial" w:cs="Arial"/>
+                <w:b w:val="0"/>
+                <w:bCs w:val="0"/>
+                <w:sz w:val="24"/>
+                <w:szCs w:val="24"/>
+                <w:u w:val="single"/>
+              </w:rPr>
+              <w:t>Val</w:t>
+            </w:r>
+          </w:p>
+          <w:p>
+            <w:pPr>
+              <w:cnfStyle w:val="100000000000" w:firstRow="1" w:lastRow="0" w:firstColumn="0" w:lastColumn="0" w:oddVBand="0" w:evenVBand="0" w:oddHBand="0" w:evenHBand="0" w:firstRowFirstColumn="0" w:firstRowLastColumn="0" w:lastRowFirstColumn="0" w:lastRowLastColumn="0"/>
+              <w:rPr>
+                <w:rFonts w:ascii="Arial" w:hAnsi="Arial" w:cs="Arial"/>
+                <w:b w:val="0"/>
+                <w:bCs w:val="0"/>
+                <w:sz w:val="24"/>
+                <w:szCs w:val="24"/>
+                <w:u w:val="single"/>
+              </w:rPr>
+            </w:pPr>
+            <w:r>
+              <w:rPr>
+                <w:rFonts w:ascii="Arial" w:hAnsi="Arial" w:cs="Arial"/>
+                <w:b w:val="0"/>
+                <w:bCs w:val="0"/>
+                <w:sz w:val="24"/>
+                <w:szCs w:val="24"/>
+                <w:u w:val="single"/>
+              </w:rPr>
+              <w:t>Loss</w:t>
+            </w:r>
+          </w:p>
+        </w:tc>
+        <w:tc>
+          <w:tcPr>
+            <w:tcW w:w="1630" w:type="dxa"/>
+          </w:tcPr>
+          <w:p>
+            <w:pPr>
+              <w:cnfStyle w:val="100000000000" w:firstRow="1" w:lastRow="0" w:firstColumn="0" w:lastColumn="0" w:oddVBand="0" w:evenVBand="0" w:oddHBand="0" w:evenHBand="0" w:firstRowFirstColumn="0" w:firstRowLastColumn="0" w:lastRowFirstColumn="0" w:lastRowLastColumn="0"/>
+              <w:rPr>
+                <w:rFonts w:ascii="Arial" w:hAnsi="Arial" w:cs="Arial"/>
+                <w:b w:val="0"/>
+                <w:bCs w:val="0"/>
+                <w:sz w:val="24"/>
+                <w:szCs w:val="24"/>
+                <w:u w:val="single"/>
+              </w:rPr>
+            </w:pPr>
+            <w:r>
+              <w:rPr>
+                <w:rFonts w:ascii="Arial" w:hAnsi="Arial" w:cs="Arial"/>
+                <w:b w:val="0"/>
+                <w:bCs w:val="0"/>
+                <w:sz w:val="24"/>
+                <w:szCs w:val="24"/>
+                <w:u w:val="single"/>
+              </w:rPr>
+              <w:t>No. Params in Million</w:t>
+            </w:r>
+          </w:p>
+        </w:tc>
+        <w:tc>
+          <w:tcPr>
+            <w:tcW w:w="1630" w:type="dxa"/>
+          </w:tcPr>
+          <w:p>
+            <w:pPr>
+              <w:cnfStyle w:val="100000000000" w:firstRow="1" w:lastRow="0" w:firstColumn="0" w:lastColumn="0" w:oddVBand="0" w:evenVBand="0" w:oddHBand="0" w:evenHBand="0" w:firstRowFirstColumn="0" w:firstRowLastColumn="0" w:lastRowFirstColumn="0" w:lastRowLastColumn="0"/>
+              <w:rPr>
+                <w:rFonts w:ascii="Arial" w:hAnsi="Arial" w:cs="Arial"/>
+                <w:b w:val="0"/>
+                <w:bCs w:val="0"/>
+                <w:sz w:val="24"/>
+                <w:szCs w:val="24"/>
+                <w:u w:val="single"/>
+              </w:rPr>
+            </w:pPr>
+            <w:r>
+              <w:rPr>
+                <w:rFonts w:ascii="Arial" w:hAnsi="Arial" w:cs="Arial"/>
+                <w:b w:val="0"/>
+                <w:bCs w:val="0"/>
+                <w:sz w:val="24"/>
+                <w:szCs w:val="24"/>
+                <w:u w:val="single"/>
+              </w:rPr>
+              <w:t>Observations</w:t>
+            </w:r>
+          </w:p>
+        </w:tc>
+      </w:tr>
+      <w:tr>
+        <w:trPr>
+          <w:cnfStyle w:val="000000100000" w:firstRow="0" w:lastRow="0" w:firstColumn="0" w:lastColumn="0" w:oddVBand="0" w:evenVBand="0" w:oddHBand="1" w:evenHBand="0" w:firstRowFirstColumn="0" w:firstRowLastColumn="0" w:lastRowFirstColumn="0" w:lastRowLastColumn="0"/>
+        </w:trPr>
+        <w:tc>
+          <w:tcPr>
+            <w:cnfStyle w:val="001000000000" w:firstRow="0" w:lastRow="0" w:firstColumn="1" w:lastColumn="0" w:oddVBand="0" w:evenVBand="0" w:oddHBand="0" w:evenHBand="0" w:firstRowFirstColumn="0" w:firstRowLastColumn="0" w:lastRowFirstColumn="0" w:lastRowLastColumn="0"/>
+            <w:tcW w:w="1302" w:type="dxa"/>
+          </w:tcPr>
+          <w:p>
+            <w:pPr>
+              <w:rPr>
+                <w:rFonts w:ascii="Arial" w:hAnsi="Arial" w:cs="Arial"/>
+              </w:rPr>
+            </w:pPr>
+            <w:r>
+              <w:rPr>
+                <w:rFonts w:ascii="Arial" w:hAnsi="Arial" w:cs="Arial"/>
+              </w:rPr>
+              <w:t xml:space="preserve">Model </w:t>
+            </w:r>
+            <w:r>
+              <w:rPr>
+                <w:rFonts w:ascii="Arial" w:hAnsi="Arial" w:cs="Arial"/>
+              </w:rPr>
+              <w:t>15</w:t>
+            </w:r>
+          </w:p>
+        </w:tc>
+        <w:tc>
+          <w:tcPr>
+            <w:tcW w:w="1280" w:type="dxa"/>
+          </w:tcPr>
+          <w:p>
+            <w:pPr>
+              <w:cnfStyle w:val="000000100000" w:firstRow="0" w:lastRow="0" w:firstColumn="0" w:lastColumn="0" w:oddVBand="0" w:evenVBand="0" w:oddHBand="1" w:evenHBand="0" w:firstRowFirstColumn="0" w:firstRowLastColumn="0" w:lastRowFirstColumn="0" w:lastRowLastColumn="0"/>
+              <w:rPr>
+                <w:rFonts w:ascii="Arial" w:hAnsi="Arial" w:cs="Arial"/>
+              </w:rPr>
+            </w:pPr>
+            <w:r>
+              <w:rPr>
+                <w:rFonts w:ascii="Arial" w:hAnsi="Arial" w:cs="Arial"/>
+              </w:rPr>
+              <w:t>ConvRNN-GRU</w:t>
+            </w:r>
+          </w:p>
+        </w:tc>
+        <w:tc>
+          <w:tcPr>
+            <w:tcW w:w="1366" w:type="dxa"/>
+          </w:tcPr>
+          <w:p>
+            <w:pPr>
+              <w:cnfStyle w:val="000000100000" w:firstRow="0" w:lastRow="0" w:firstColumn="0" w:lastColumn="0" w:oddVBand="0" w:evenVBand="0" w:oddHBand="1" w:evenHBand="0" w:firstRowFirstColumn="0" w:firstRowLastColumn="0" w:lastRowFirstColumn="0" w:lastRowLastColumn="0"/>
+              <w:rPr>
+                <w:rFonts w:ascii="Arial" w:hAnsi="Arial" w:cs="Arial"/>
+              </w:rPr>
+            </w:pPr>
+            <w:proofErr w:type="spellStart"/>
+            <w:r>
+              <w:rPr>
+                <w:rFonts w:ascii="Arial" w:hAnsi="Arial" w:cs="Arial"/>
+              </w:rPr>
+              <w:t>Resnet.layers</w:t>
+            </w:r>
+            <w:proofErr w:type="spellEnd"/>
+            <w:r>
+              <w:rPr>
+                <w:rFonts w:ascii="Arial" w:hAnsi="Arial" w:cs="Arial"/>
+              </w:rPr>
+              <w:t>=trainable</w:t>
+            </w:r>
+          </w:p>
+        </w:tc>
+        <w:tc>
+          <w:tcPr>
+            <w:tcW w:w="867" w:type="dxa"/>
+          </w:tcPr>
+          <w:p>
+            <w:pPr>
+              <w:cnfStyle w:val="000000100000" w:firstRow="0" w:lastRow="0" w:firstColumn="0" w:lastColumn="0" w:oddVBand="0" w:evenVBand="0" w:oddHBand="1" w:evenHBand="0" w:firstRowFirstColumn="0" w:firstRowLastColumn="0" w:lastRowFirstColumn="0" w:lastRowLastColumn="0"/>
+              <w:rPr>
+                <w:rFonts w:ascii="Arial" w:hAnsi="Arial" w:cs="Arial"/>
+              </w:rPr>
+            </w:pPr>
+            <w:r>
+              <w:rPr>
+                <w:rFonts w:ascii="Arial" w:hAnsi="Arial" w:cs="Arial"/>
+              </w:rPr>
+              <w:t>0.2398</w:t>
+            </w:r>
+          </w:p>
+        </w:tc>
+        <w:tc>
+          <w:tcPr>
+            <w:tcW w:w="1003" w:type="dxa"/>
+          </w:tcPr>
+          <w:p>
+            <w:pPr>
+              <w:cnfStyle w:val="000000100000" w:firstRow="0" w:lastRow="0" w:firstColumn="0" w:lastColumn="0" w:oddVBand="0" w:evenVBand="0" w:oddHBand="1" w:evenHBand="0" w:firstRowFirstColumn="0" w:firstRowLastColumn="0" w:lastRowFirstColumn="0" w:lastRowLastColumn="0"/>
+              <w:rPr>
+                <w:rFonts w:ascii="Arial" w:hAnsi="Arial" w:cs="Arial"/>
+              </w:rPr>
+            </w:pPr>
+            <w:r>
+              <w:rPr>
+                <w:rFonts w:ascii="Arial" w:hAnsi="Arial" w:cs="Arial"/>
+              </w:rPr>
+              <w:t>1.6091</w:t>
+            </w:r>
+          </w:p>
+        </w:tc>
+        <w:tc>
+          <w:tcPr>
+            <w:tcW w:w="935" w:type="dxa"/>
+          </w:tcPr>
+          <w:p>
+            <w:pPr>
+              <w:cnfStyle w:val="000000100000" w:firstRow="0" w:lastRow="0" w:firstColumn="0" w:lastColumn="0" w:oddVBand="0" w:evenVBand="0" w:oddHBand="1" w:evenHBand="0" w:firstRowFirstColumn="0" w:firstRowLastColumn="0" w:lastRowFirstColumn="0" w:lastRowLastColumn="0"/>
+              <w:rPr>
+                <w:rFonts w:ascii="Arial" w:hAnsi="Arial" w:cs="Arial"/>
+              </w:rPr>
+            </w:pPr>
+            <w:r>
+              <w:rPr>
+                <w:rFonts w:ascii="Arial" w:hAnsi="Arial" w:cs="Arial"/>
+              </w:rPr>
+              <w:t>0.3</w:t>
+            </w:r>
+          </w:p>
+        </w:tc>
+        <w:tc>
+          <w:tcPr>
+            <w:tcW w:w="935" w:type="dxa"/>
+          </w:tcPr>
+          <w:p>
+            <w:pPr>
+              <w:cnfStyle w:val="000000100000" w:firstRow="0" w:lastRow="0" w:firstColumn="0" w:lastColumn="0" w:oddVBand="0" w:evenVBand="0" w:oddHBand="1" w:evenHBand="0" w:firstRowFirstColumn="0" w:firstRowLastColumn="0" w:lastRowFirstColumn="0" w:lastRowLastColumn="0"/>
+              <w:rPr>
+                <w:rFonts w:ascii="Arial" w:hAnsi="Arial" w:cs="Arial"/>
+              </w:rPr>
+            </w:pPr>
+            <w:r>
+              <w:rPr>
+                <w:rFonts w:ascii="Arial" w:hAnsi="Arial" w:cs="Arial"/>
+              </w:rPr>
+              <w:t>1.5783</w:t>
+            </w:r>
+          </w:p>
+        </w:tc>
+        <w:tc>
+          <w:tcPr>
+            <w:tcW w:w="1630" w:type="dxa"/>
+          </w:tcPr>
+          <w:p>
+            <w:pPr>
+              <w:cnfStyle w:val="000000100000" w:firstRow="0" w:lastRow="0" w:firstColumn="0" w:lastColumn="0" w:oddVBand="0" w:evenVBand="0" w:oddHBand="1" w:evenHBand="0" w:firstRowFirstColumn="0" w:firstRowLastColumn="0" w:lastRowFirstColumn="0" w:lastRowLastColumn="0"/>
+              <w:rPr>
+                <w:rFonts w:ascii="Arial" w:hAnsi="Arial" w:cs="Arial"/>
+              </w:rPr>
+            </w:pPr>
+            <w:r>
+              <w:rPr>
+                <w:rFonts w:ascii="Arial" w:hAnsi="Arial" w:cs="Arial"/>
+              </w:rPr>
+              <w:t>23.9</w:t>
+            </w:r>
+          </w:p>
+        </w:tc>
+        <w:tc>
+          <w:tcPr>
+            <w:tcW w:w="1630" w:type="dxa"/>
+          </w:tcPr>
+          <w:p>
+            <w:pPr>
+              <w:cnfStyle w:val="000000100000" w:firstRow="0" w:lastRow="0" w:firstColumn="0" w:lastColumn="0" w:oddVBand="0" w:evenVBand="0" w:oddHBand="1" w:evenHBand="0" w:firstRowFirstColumn="0" w:firstRowLastColumn="0" w:lastRowFirstColumn="0" w:lastRowLastColumn="0"/>
+              <w:rPr>
+                <w:rFonts w:ascii="Arial" w:hAnsi="Arial" w:cs="Arial"/>
+              </w:rPr>
+            </w:pPr>
+            <w:r>
+              <w:rPr>
+                <w:rFonts w:ascii="Arial" w:hAnsi="Arial" w:cs="Arial"/>
+              </w:rPr>
+              <w:t>Model does not learn, changing weights gave horrible results</w:t>
+            </w:r>
+          </w:p>
+        </w:tc>
+      </w:tr>
+    </w:tbl>
     <w:p>
       <w:pPr>
         <w:rPr>
           <w:rFonts w:ascii="Arial" w:hAnsi="Arial" w:cs="Arial"/>
-        </w:rPr>
-      </w:pPr>
-      <w:r>
-        <w:rPr>
-          <w:rFonts w:ascii="Arial" w:hAnsi="Arial" w:cs="Arial"/>
-        </w:rPr>
-        <w:br w:type="page"/>
-      </w:r>
+          <w:b/>
+          <w:bCs/>
+          <w:i/>
+          <w:iCs/>
+          <w:sz w:val="24"/>
+          <w:szCs w:val="24"/>
+        </w:rPr>
+      </w:pPr>
     </w:p>
     <w:p>
       <w:pPr>
@@ -11034,9 +12377,835 @@
           <w:rFonts w:ascii="Arial" w:hAnsi="Arial" w:cs="Arial"/>
         </w:rPr>
       </w:pPr>
+      <w:r>
+        <w:rPr>
+          <w:rFonts w:ascii="Arial" w:hAnsi="Arial" w:cs="Arial"/>
+          <w:b/>
+          <w:bCs/>
+          <w:i/>
+          <w:iCs/>
+          <w:sz w:val="24"/>
+          <w:szCs w:val="24"/>
+        </w:rPr>
+        <w:t>Conclusion</w:t>
+      </w:r>
+      <w:r>
+        <w:rPr>
+          <w:rFonts w:ascii="Arial" w:hAnsi="Arial" w:cs="Arial"/>
+        </w:rPr>
+        <w:t>: The model failed to learn with accuracies stuck below 50%. Resnet does not need to have all weights updated in order to be used for transfer learning, the final layers are likely all that need to be optimised for a new dataset.</w:t>
+      </w:r>
+    </w:p>
+    <w:p>
+      <w:pPr>
+        <w:rPr>
+          <w:rFonts w:ascii="Arial" w:hAnsi="Arial" w:cs="Arial"/>
+        </w:rPr>
+      </w:pPr>
+    </w:p>
+    <w:p>
+      <w:pPr>
+        <w:pStyle w:val="Heading1"/>
+        <w:rPr>
+          <w:b/>
+          <w:bCs/>
+        </w:rPr>
+      </w:pPr>
+      <w:r>
+        <w:rPr>
+          <w:b/>
+          <w:bCs/>
+          <w:color w:val="000000" w:themeColor="text1"/>
+        </w:rPr>
+        <w:t xml:space="preserve">Experiment: </w:t>
+      </w:r>
+      <w:r>
+        <w:rPr>
+          <w:b/>
+          <w:bCs/>
+          <w:color w:val="000000" w:themeColor="text1"/>
+        </w:rPr>
+        <w:t>Transfer Learning – Resnet 50/50</w:t>
+      </w:r>
+    </w:p>
+    <w:p>
+      <w:pPr>
+        <w:rPr>
+          <w:rFonts w:ascii="Arial" w:hAnsi="Arial" w:cs="Arial"/>
+        </w:rPr>
+      </w:pPr>
+      <w:r>
+        <w:rPr>
+          <w:rFonts w:ascii="Arial" w:hAnsi="Arial" w:cs="Arial"/>
+          <w:b/>
+          <w:bCs/>
+          <w:i/>
+          <w:iCs/>
+          <w:sz w:val="24"/>
+          <w:szCs w:val="24"/>
+        </w:rPr>
+        <w:t>Hypothesis</w:t>
+      </w:r>
+      <w:r>
+        <w:rPr>
+          <w:rFonts w:ascii="Arial" w:hAnsi="Arial" w:cs="Arial"/>
+        </w:rPr>
+        <w:t>:</w:t>
+      </w:r>
+      <w:r>
+        <w:rPr>
+          <w:rFonts w:ascii="Arial" w:hAnsi="Arial" w:cs="Arial"/>
+        </w:rPr>
+        <w:t xml:space="preserve"> Comparison model with only the final 50% of layers trainable</w:t>
+      </w:r>
+    </w:p>
+    <w:p>
+      <w:pPr>
+        <w:rPr>
+          <w:rFonts w:ascii="Arial" w:hAnsi="Arial" w:cs="Arial"/>
+        </w:rPr>
+      </w:pPr>
+      <w:r>
+        <w:rPr>
+          <w:rFonts w:ascii="Arial" w:hAnsi="Arial" w:cs="Arial"/>
+          <w:b/>
+          <w:bCs/>
+          <w:i/>
+          <w:iCs/>
+          <w:sz w:val="24"/>
+          <w:szCs w:val="24"/>
+        </w:rPr>
+        <w:t>Constants</w:t>
+      </w:r>
+      <w:r>
+        <w:rPr>
+          <w:rFonts w:ascii="Arial" w:hAnsi="Arial" w:cs="Arial"/>
+        </w:rPr>
+        <w:t xml:space="preserve">: Epochs = </w:t>
+      </w:r>
+      <w:r>
+        <w:rPr>
+          <w:rFonts w:ascii="Arial" w:hAnsi="Arial" w:cs="Arial"/>
+        </w:rPr>
+        <w:t>40</w:t>
+      </w:r>
+      <w:r>
+        <w:rPr>
+          <w:rFonts w:ascii="Arial" w:hAnsi="Arial" w:cs="Arial"/>
+        </w:rPr>
+        <w:t xml:space="preserve">, </w:t>
+      </w:r>
+      <w:r>
+        <w:rPr>
+          <w:rFonts w:ascii="Arial" w:hAnsi="Arial" w:cs="Arial"/>
+        </w:rPr>
+        <w:t>Optimiser = Adam()</w:t>
+      </w:r>
+    </w:p>
+    <w:p>
+      <w:pPr>
+        <w:rPr>
+          <w:rFonts w:ascii="Arial" w:hAnsi="Arial" w:cs="Arial"/>
+        </w:rPr>
+      </w:pPr>
+    </w:p>
+    <w:tbl>
+      <w:tblPr>
+        <w:tblStyle w:val="GridTable5Dark-Accent6"/>
+        <w:tblW w:w="0" w:type="auto"/>
+        <w:tblLook w:val="04A0" w:firstRow="1" w:lastRow="0" w:firstColumn="1" w:lastColumn="0" w:noHBand="0" w:noVBand="1"/>
+      </w:tblPr>
+      <w:tblGrid>
+        <w:gridCol w:w="1302"/>
+        <w:gridCol w:w="1280"/>
+        <w:gridCol w:w="1562"/>
+        <w:gridCol w:w="867"/>
+        <w:gridCol w:w="1003"/>
+        <w:gridCol w:w="935"/>
+        <w:gridCol w:w="935"/>
+        <w:gridCol w:w="1630"/>
+        <w:gridCol w:w="1630"/>
+      </w:tblGrid>
+      <w:tr>
+        <w:trPr>
+          <w:cnfStyle w:val="100000000000" w:firstRow="1" w:lastRow="0" w:firstColumn="0" w:lastColumn="0" w:oddVBand="0" w:evenVBand="0" w:oddHBand="0" w:evenHBand="0" w:firstRowFirstColumn="0" w:firstRowLastColumn="0" w:lastRowFirstColumn="0" w:lastRowLastColumn="0"/>
+        </w:trPr>
+        <w:tc>
+          <w:tcPr>
+            <w:cnfStyle w:val="001000000000" w:firstRow="0" w:lastRow="0" w:firstColumn="1" w:lastColumn="0" w:oddVBand="0" w:evenVBand="0" w:oddHBand="0" w:evenHBand="0" w:firstRowFirstColumn="0" w:firstRowLastColumn="0" w:lastRowFirstColumn="0" w:lastRowLastColumn="0"/>
+            <w:tcW w:w="1302" w:type="dxa"/>
+          </w:tcPr>
+          <w:p>
+            <w:pPr>
+              <w:rPr>
+                <w:rFonts w:ascii="Arial" w:hAnsi="Arial" w:cs="Arial"/>
+                <w:b w:val="0"/>
+                <w:bCs w:val="0"/>
+                <w:sz w:val="24"/>
+                <w:szCs w:val="24"/>
+                <w:u w:val="single"/>
+              </w:rPr>
+            </w:pPr>
+            <w:r>
+              <w:rPr>
+                <w:rFonts w:ascii="Arial" w:hAnsi="Arial" w:cs="Arial"/>
+                <w:b w:val="0"/>
+                <w:bCs w:val="0"/>
+                <w:sz w:val="24"/>
+                <w:szCs w:val="24"/>
+                <w:u w:val="single"/>
+              </w:rPr>
+              <w:t>Model Name</w:t>
+            </w:r>
+          </w:p>
+        </w:tc>
+        <w:tc>
+          <w:tcPr>
+            <w:tcW w:w="1280" w:type="dxa"/>
+          </w:tcPr>
+          <w:p>
+            <w:pPr>
+              <w:cnfStyle w:val="100000000000" w:firstRow="1" w:lastRow="0" w:firstColumn="0" w:lastColumn="0" w:oddVBand="0" w:evenVBand="0" w:oddHBand="0" w:evenHBand="0" w:firstRowFirstColumn="0" w:firstRowLastColumn="0" w:lastRowFirstColumn="0" w:lastRowLastColumn="0"/>
+              <w:rPr>
+                <w:rFonts w:ascii="Arial" w:hAnsi="Arial" w:cs="Arial"/>
+                <w:b w:val="0"/>
+                <w:bCs w:val="0"/>
+                <w:sz w:val="24"/>
+                <w:szCs w:val="24"/>
+                <w:u w:val="single"/>
+              </w:rPr>
+            </w:pPr>
+            <w:r>
+              <w:rPr>
+                <w:rFonts w:ascii="Arial" w:hAnsi="Arial" w:cs="Arial"/>
+                <w:b w:val="0"/>
+                <w:bCs w:val="0"/>
+                <w:sz w:val="24"/>
+                <w:szCs w:val="24"/>
+                <w:u w:val="single"/>
+              </w:rPr>
+              <w:t>Model Type</w:t>
+            </w:r>
+          </w:p>
+        </w:tc>
+        <w:tc>
+          <w:tcPr>
+            <w:tcW w:w="1366" w:type="dxa"/>
+          </w:tcPr>
+          <w:p>
+            <w:pPr>
+              <w:cnfStyle w:val="100000000000" w:firstRow="1" w:lastRow="0" w:firstColumn="0" w:lastColumn="0" w:oddVBand="0" w:evenVBand="0" w:oddHBand="0" w:evenHBand="0" w:firstRowFirstColumn="0" w:firstRowLastColumn="0" w:lastRowFirstColumn="0" w:lastRowLastColumn="0"/>
+              <w:rPr>
+                <w:rFonts w:ascii="Arial" w:hAnsi="Arial" w:cs="Arial"/>
+                <w:b w:val="0"/>
+                <w:bCs w:val="0"/>
+                <w:sz w:val="24"/>
+                <w:szCs w:val="24"/>
+                <w:u w:val="single"/>
+              </w:rPr>
+            </w:pPr>
+            <w:r>
+              <w:rPr>
+                <w:rFonts w:ascii="Arial" w:hAnsi="Arial" w:cs="Arial"/>
+                <w:b w:val="0"/>
+                <w:bCs w:val="0"/>
+                <w:sz w:val="24"/>
+                <w:szCs w:val="24"/>
+                <w:u w:val="single"/>
+              </w:rPr>
+              <w:t>Varied Parameter</w:t>
+            </w:r>
+            <w:r>
+              <w:rPr>
+                <w:rFonts w:ascii="Arial" w:hAnsi="Arial" w:cs="Arial"/>
+                <w:b w:val="0"/>
+                <w:bCs w:val="0"/>
+                <w:sz w:val="24"/>
+                <w:szCs w:val="24"/>
+                <w:u w:val="single"/>
+              </w:rPr>
+              <w:t>s</w:t>
+            </w:r>
+          </w:p>
+        </w:tc>
+        <w:tc>
+          <w:tcPr>
+            <w:tcW w:w="867" w:type="dxa"/>
+          </w:tcPr>
+          <w:p>
+            <w:pPr>
+              <w:cnfStyle w:val="100000000000" w:firstRow="1" w:lastRow="0" w:firstColumn="0" w:lastColumn="0" w:oddVBand="0" w:evenVBand="0" w:oddHBand="0" w:evenHBand="0" w:firstRowFirstColumn="0" w:firstRowLastColumn="0" w:lastRowFirstColumn="0" w:lastRowLastColumn="0"/>
+              <w:rPr>
+                <w:rFonts w:ascii="Arial" w:hAnsi="Arial" w:cs="Arial"/>
+                <w:b w:val="0"/>
+                <w:bCs w:val="0"/>
+                <w:sz w:val="24"/>
+                <w:szCs w:val="24"/>
+                <w:u w:val="single"/>
+              </w:rPr>
+            </w:pPr>
+            <w:r>
+              <w:rPr>
+                <w:rFonts w:ascii="Arial" w:hAnsi="Arial" w:cs="Arial"/>
+                <w:b w:val="0"/>
+                <w:bCs w:val="0"/>
+                <w:sz w:val="24"/>
+                <w:szCs w:val="24"/>
+                <w:u w:val="single"/>
+              </w:rPr>
+              <w:t>Train</w:t>
+            </w:r>
+          </w:p>
+          <w:p>
+            <w:pPr>
+              <w:cnfStyle w:val="100000000000" w:firstRow="1" w:lastRow="0" w:firstColumn="0" w:lastColumn="0" w:oddVBand="0" w:evenVBand="0" w:oddHBand="0" w:evenHBand="0" w:firstRowFirstColumn="0" w:firstRowLastColumn="0" w:lastRowFirstColumn="0" w:lastRowLastColumn="0"/>
+              <w:rPr>
+                <w:rFonts w:ascii="Arial" w:hAnsi="Arial" w:cs="Arial"/>
+                <w:b w:val="0"/>
+                <w:bCs w:val="0"/>
+                <w:sz w:val="24"/>
+                <w:szCs w:val="24"/>
+                <w:u w:val="single"/>
+              </w:rPr>
+            </w:pPr>
+            <w:r>
+              <w:rPr>
+                <w:rFonts w:ascii="Arial" w:hAnsi="Arial" w:cs="Arial"/>
+                <w:b w:val="0"/>
+                <w:bCs w:val="0"/>
+                <w:sz w:val="24"/>
+                <w:szCs w:val="24"/>
+                <w:u w:val="single"/>
+              </w:rPr>
+              <w:t>Acc.</w:t>
+            </w:r>
+          </w:p>
+        </w:tc>
+        <w:tc>
+          <w:tcPr>
+            <w:tcW w:w="1003" w:type="dxa"/>
+          </w:tcPr>
+          <w:p>
+            <w:pPr>
+              <w:cnfStyle w:val="100000000000" w:firstRow="1" w:lastRow="0" w:firstColumn="0" w:lastColumn="0" w:oddVBand="0" w:evenVBand="0" w:oddHBand="0" w:evenHBand="0" w:firstRowFirstColumn="0" w:firstRowLastColumn="0" w:lastRowFirstColumn="0" w:lastRowLastColumn="0"/>
+              <w:rPr>
+                <w:rFonts w:ascii="Arial" w:hAnsi="Arial" w:cs="Arial"/>
+                <w:b w:val="0"/>
+                <w:bCs w:val="0"/>
+                <w:sz w:val="24"/>
+                <w:szCs w:val="24"/>
+                <w:u w:val="single"/>
+              </w:rPr>
+            </w:pPr>
+            <w:r>
+              <w:rPr>
+                <w:rFonts w:ascii="Arial" w:hAnsi="Arial" w:cs="Arial"/>
+                <w:b w:val="0"/>
+                <w:bCs w:val="0"/>
+                <w:sz w:val="24"/>
+                <w:szCs w:val="24"/>
+                <w:u w:val="single"/>
+              </w:rPr>
+              <w:t xml:space="preserve">Best </w:t>
+            </w:r>
+            <w:r>
+              <w:rPr>
+                <w:rFonts w:ascii="Arial" w:hAnsi="Arial" w:cs="Arial"/>
+                <w:b w:val="0"/>
+                <w:bCs w:val="0"/>
+                <w:sz w:val="24"/>
+                <w:szCs w:val="24"/>
+                <w:u w:val="single"/>
+              </w:rPr>
+              <w:t>Train</w:t>
+            </w:r>
+          </w:p>
+          <w:p>
+            <w:pPr>
+              <w:cnfStyle w:val="100000000000" w:firstRow="1" w:lastRow="0" w:firstColumn="0" w:lastColumn="0" w:oddVBand="0" w:evenVBand="0" w:oddHBand="0" w:evenHBand="0" w:firstRowFirstColumn="0" w:firstRowLastColumn="0" w:lastRowFirstColumn="0" w:lastRowLastColumn="0"/>
+              <w:rPr>
+                <w:rFonts w:ascii="Arial" w:hAnsi="Arial" w:cs="Arial"/>
+                <w:b w:val="0"/>
+                <w:bCs w:val="0"/>
+                <w:sz w:val="24"/>
+                <w:szCs w:val="24"/>
+                <w:u w:val="single"/>
+              </w:rPr>
+            </w:pPr>
+            <w:r>
+              <w:rPr>
+                <w:rFonts w:ascii="Arial" w:hAnsi="Arial" w:cs="Arial"/>
+                <w:b w:val="0"/>
+                <w:bCs w:val="0"/>
+                <w:sz w:val="24"/>
+                <w:szCs w:val="24"/>
+                <w:u w:val="single"/>
+              </w:rPr>
+              <w:t>Loss</w:t>
+            </w:r>
+          </w:p>
+        </w:tc>
+        <w:tc>
+          <w:tcPr>
+            <w:tcW w:w="935" w:type="dxa"/>
+          </w:tcPr>
+          <w:p>
+            <w:pPr>
+              <w:cnfStyle w:val="100000000000" w:firstRow="1" w:lastRow="0" w:firstColumn="0" w:lastColumn="0" w:oddVBand="0" w:evenVBand="0" w:oddHBand="0" w:evenHBand="0" w:firstRowFirstColumn="0" w:firstRowLastColumn="0" w:lastRowFirstColumn="0" w:lastRowLastColumn="0"/>
+              <w:rPr>
+                <w:rFonts w:ascii="Arial" w:hAnsi="Arial" w:cs="Arial"/>
+                <w:b w:val="0"/>
+                <w:bCs w:val="0"/>
+                <w:sz w:val="24"/>
+                <w:szCs w:val="24"/>
+                <w:u w:val="single"/>
+              </w:rPr>
+            </w:pPr>
+            <w:r>
+              <w:rPr>
+                <w:rFonts w:ascii="Arial" w:hAnsi="Arial" w:cs="Arial"/>
+                <w:b w:val="0"/>
+                <w:bCs w:val="0"/>
+                <w:sz w:val="24"/>
+                <w:szCs w:val="24"/>
+                <w:u w:val="single"/>
+              </w:rPr>
+              <w:t>Val</w:t>
+            </w:r>
+          </w:p>
+          <w:p>
+            <w:pPr>
+              <w:cnfStyle w:val="100000000000" w:firstRow="1" w:lastRow="0" w:firstColumn="0" w:lastColumn="0" w:oddVBand="0" w:evenVBand="0" w:oddHBand="0" w:evenHBand="0" w:firstRowFirstColumn="0" w:firstRowLastColumn="0" w:lastRowFirstColumn="0" w:lastRowLastColumn="0"/>
+              <w:rPr>
+                <w:rFonts w:ascii="Arial" w:hAnsi="Arial" w:cs="Arial"/>
+                <w:b w:val="0"/>
+                <w:bCs w:val="0"/>
+                <w:sz w:val="24"/>
+                <w:szCs w:val="24"/>
+                <w:u w:val="single"/>
+              </w:rPr>
+            </w:pPr>
+            <w:r>
+              <w:rPr>
+                <w:rFonts w:ascii="Arial" w:hAnsi="Arial" w:cs="Arial"/>
+                <w:b w:val="0"/>
+                <w:bCs w:val="0"/>
+                <w:sz w:val="24"/>
+                <w:szCs w:val="24"/>
+                <w:u w:val="single"/>
+              </w:rPr>
+              <w:t>Acc.</w:t>
+            </w:r>
+          </w:p>
+        </w:tc>
+        <w:tc>
+          <w:tcPr>
+            <w:tcW w:w="935" w:type="dxa"/>
+          </w:tcPr>
+          <w:p>
+            <w:pPr>
+              <w:cnfStyle w:val="100000000000" w:firstRow="1" w:lastRow="0" w:firstColumn="0" w:lastColumn="0" w:oddVBand="0" w:evenVBand="0" w:oddHBand="0" w:evenHBand="0" w:firstRowFirstColumn="0" w:firstRowLastColumn="0" w:lastRowFirstColumn="0" w:lastRowLastColumn="0"/>
+              <w:rPr>
+                <w:rFonts w:ascii="Arial" w:hAnsi="Arial" w:cs="Arial"/>
+                <w:b w:val="0"/>
+                <w:bCs w:val="0"/>
+                <w:sz w:val="24"/>
+                <w:szCs w:val="24"/>
+                <w:u w:val="single"/>
+              </w:rPr>
+            </w:pPr>
+            <w:r>
+              <w:rPr>
+                <w:rFonts w:ascii="Arial" w:hAnsi="Arial" w:cs="Arial"/>
+                <w:b w:val="0"/>
+                <w:bCs w:val="0"/>
+                <w:sz w:val="24"/>
+                <w:szCs w:val="24"/>
+                <w:u w:val="single"/>
+              </w:rPr>
+              <w:t xml:space="preserve">Best </w:t>
+            </w:r>
+            <w:r>
+              <w:rPr>
+                <w:rFonts w:ascii="Arial" w:hAnsi="Arial" w:cs="Arial"/>
+                <w:b w:val="0"/>
+                <w:bCs w:val="0"/>
+                <w:sz w:val="24"/>
+                <w:szCs w:val="24"/>
+                <w:u w:val="single"/>
+              </w:rPr>
+              <w:t>Val</w:t>
+            </w:r>
+          </w:p>
+          <w:p>
+            <w:pPr>
+              <w:cnfStyle w:val="100000000000" w:firstRow="1" w:lastRow="0" w:firstColumn="0" w:lastColumn="0" w:oddVBand="0" w:evenVBand="0" w:oddHBand="0" w:evenHBand="0" w:firstRowFirstColumn="0" w:firstRowLastColumn="0" w:lastRowFirstColumn="0" w:lastRowLastColumn="0"/>
+              <w:rPr>
+                <w:rFonts w:ascii="Arial" w:hAnsi="Arial" w:cs="Arial"/>
+                <w:b w:val="0"/>
+                <w:bCs w:val="0"/>
+                <w:sz w:val="24"/>
+                <w:szCs w:val="24"/>
+                <w:u w:val="single"/>
+              </w:rPr>
+            </w:pPr>
+            <w:r>
+              <w:rPr>
+                <w:rFonts w:ascii="Arial" w:hAnsi="Arial" w:cs="Arial"/>
+                <w:b w:val="0"/>
+                <w:bCs w:val="0"/>
+                <w:sz w:val="24"/>
+                <w:szCs w:val="24"/>
+                <w:u w:val="single"/>
+              </w:rPr>
+              <w:t>Loss</w:t>
+            </w:r>
+          </w:p>
+        </w:tc>
+        <w:tc>
+          <w:tcPr>
+            <w:tcW w:w="1630" w:type="dxa"/>
+          </w:tcPr>
+          <w:p>
+            <w:pPr>
+              <w:cnfStyle w:val="100000000000" w:firstRow="1" w:lastRow="0" w:firstColumn="0" w:lastColumn="0" w:oddVBand="0" w:evenVBand="0" w:oddHBand="0" w:evenHBand="0" w:firstRowFirstColumn="0" w:firstRowLastColumn="0" w:lastRowFirstColumn="0" w:lastRowLastColumn="0"/>
+              <w:rPr>
+                <w:rFonts w:ascii="Arial" w:hAnsi="Arial" w:cs="Arial"/>
+                <w:b w:val="0"/>
+                <w:bCs w:val="0"/>
+                <w:sz w:val="24"/>
+                <w:szCs w:val="24"/>
+                <w:u w:val="single"/>
+              </w:rPr>
+            </w:pPr>
+            <w:r>
+              <w:rPr>
+                <w:rFonts w:ascii="Arial" w:hAnsi="Arial" w:cs="Arial"/>
+                <w:b w:val="0"/>
+                <w:bCs w:val="0"/>
+                <w:sz w:val="24"/>
+                <w:szCs w:val="24"/>
+                <w:u w:val="single"/>
+              </w:rPr>
+              <w:t>No. Params in Million</w:t>
+            </w:r>
+          </w:p>
+        </w:tc>
+        <w:tc>
+          <w:tcPr>
+            <w:tcW w:w="1630" w:type="dxa"/>
+          </w:tcPr>
+          <w:p>
+            <w:pPr>
+              <w:cnfStyle w:val="100000000000" w:firstRow="1" w:lastRow="0" w:firstColumn="0" w:lastColumn="0" w:oddVBand="0" w:evenVBand="0" w:oddHBand="0" w:evenHBand="0" w:firstRowFirstColumn="0" w:firstRowLastColumn="0" w:lastRowFirstColumn="0" w:lastRowLastColumn="0"/>
+              <w:rPr>
+                <w:rFonts w:ascii="Arial" w:hAnsi="Arial" w:cs="Arial"/>
+                <w:b w:val="0"/>
+                <w:bCs w:val="0"/>
+                <w:sz w:val="24"/>
+                <w:szCs w:val="24"/>
+                <w:u w:val="single"/>
+              </w:rPr>
+            </w:pPr>
+            <w:r>
+              <w:rPr>
+                <w:rFonts w:ascii="Arial" w:hAnsi="Arial" w:cs="Arial"/>
+                <w:b w:val="0"/>
+                <w:bCs w:val="0"/>
+                <w:sz w:val="24"/>
+                <w:szCs w:val="24"/>
+                <w:u w:val="single"/>
+              </w:rPr>
+              <w:t>Observations</w:t>
+            </w:r>
+          </w:p>
+        </w:tc>
+      </w:tr>
+      <w:tr>
+        <w:trPr>
+          <w:cnfStyle w:val="000000100000" w:firstRow="0" w:lastRow="0" w:firstColumn="0" w:lastColumn="0" w:oddVBand="0" w:evenVBand="0" w:oddHBand="1" w:evenHBand="0" w:firstRowFirstColumn="0" w:firstRowLastColumn="0" w:lastRowFirstColumn="0" w:lastRowLastColumn="0"/>
+        </w:trPr>
+        <w:tc>
+          <w:tcPr>
+            <w:cnfStyle w:val="001000000000" w:firstRow="0" w:lastRow="0" w:firstColumn="1" w:lastColumn="0" w:oddVBand="0" w:evenVBand="0" w:oddHBand="0" w:evenHBand="0" w:firstRowFirstColumn="0" w:firstRowLastColumn="0" w:lastRowFirstColumn="0" w:lastRowLastColumn="0"/>
+            <w:tcW w:w="1302" w:type="dxa"/>
+          </w:tcPr>
+          <w:p>
+            <w:pPr>
+              <w:rPr>
+                <w:rFonts w:ascii="Arial" w:hAnsi="Arial" w:cs="Arial"/>
+              </w:rPr>
+            </w:pPr>
+            <w:r>
+              <w:rPr>
+                <w:rFonts w:ascii="Arial" w:hAnsi="Arial" w:cs="Arial"/>
+              </w:rPr>
+              <w:t xml:space="preserve">Model </w:t>
+            </w:r>
+            <w:r>
+              <w:rPr>
+                <w:rFonts w:ascii="Arial" w:hAnsi="Arial" w:cs="Arial"/>
+              </w:rPr>
+              <w:t>15</w:t>
+            </w:r>
+          </w:p>
+        </w:tc>
+        <w:tc>
+          <w:tcPr>
+            <w:tcW w:w="1280" w:type="dxa"/>
+          </w:tcPr>
+          <w:p>
+            <w:pPr>
+              <w:cnfStyle w:val="000000100000" w:firstRow="0" w:lastRow="0" w:firstColumn="0" w:lastColumn="0" w:oddVBand="0" w:evenVBand="0" w:oddHBand="1" w:evenHBand="0" w:firstRowFirstColumn="0" w:firstRowLastColumn="0" w:lastRowFirstColumn="0" w:lastRowLastColumn="0"/>
+              <w:rPr>
+                <w:rFonts w:ascii="Arial" w:hAnsi="Arial" w:cs="Arial"/>
+              </w:rPr>
+            </w:pPr>
+            <w:r>
+              <w:rPr>
+                <w:rFonts w:ascii="Arial" w:hAnsi="Arial" w:cs="Arial"/>
+              </w:rPr>
+              <w:t>ConvRNN-GRU</w:t>
+            </w:r>
+          </w:p>
+        </w:tc>
+        <w:tc>
+          <w:tcPr>
+            <w:tcW w:w="1366" w:type="dxa"/>
+          </w:tcPr>
+          <w:p>
+            <w:pPr>
+              <w:cnfStyle w:val="000000100000" w:firstRow="0" w:lastRow="0" w:firstColumn="0" w:lastColumn="0" w:oddVBand="0" w:evenVBand="0" w:oddHBand="1" w:evenHBand="0" w:firstRowFirstColumn="0" w:firstRowLastColumn="0" w:lastRowFirstColumn="0" w:lastRowLastColumn="0"/>
+              <w:rPr>
+                <w:rFonts w:ascii="Arial" w:hAnsi="Arial" w:cs="Arial"/>
+              </w:rPr>
+            </w:pPr>
+            <w:proofErr w:type="spellStart"/>
+            <w:r>
+              <w:rPr>
+                <w:rFonts w:ascii="Arial" w:hAnsi="Arial" w:cs="Arial"/>
+              </w:rPr>
+              <w:t>Resnet.layers</w:t>
+            </w:r>
+            <w:proofErr w:type="spellEnd"/>
+            <w:r>
+              <w:rPr>
+                <w:rFonts w:ascii="Arial" w:hAnsi="Arial" w:cs="Arial"/>
+              </w:rPr>
+              <w:t xml:space="preserve"> – final 50% layers trainable</w:t>
+            </w:r>
+          </w:p>
+        </w:tc>
+        <w:tc>
+          <w:tcPr>
+            <w:tcW w:w="867" w:type="dxa"/>
+          </w:tcPr>
+          <w:p>
+            <w:pPr>
+              <w:cnfStyle w:val="000000100000" w:firstRow="0" w:lastRow="0" w:firstColumn="0" w:lastColumn="0" w:oddVBand="0" w:evenVBand="0" w:oddHBand="1" w:evenHBand="0" w:firstRowFirstColumn="0" w:firstRowLastColumn="0" w:lastRowFirstColumn="0" w:lastRowLastColumn="0"/>
+              <w:rPr>
+                <w:rFonts w:ascii="Arial" w:hAnsi="Arial" w:cs="Arial"/>
+              </w:rPr>
+            </w:pPr>
+            <w:r>
+              <w:rPr>
+                <w:rFonts w:ascii="Arial" w:hAnsi="Arial" w:cs="Arial"/>
+              </w:rPr>
+              <w:t>1.0</w:t>
+            </w:r>
+          </w:p>
+        </w:tc>
+        <w:tc>
+          <w:tcPr>
+            <w:tcW w:w="1003" w:type="dxa"/>
+          </w:tcPr>
+          <w:p>
+            <w:pPr>
+              <w:cnfStyle w:val="000000100000" w:firstRow="0" w:lastRow="0" w:firstColumn="0" w:lastColumn="0" w:oddVBand="0" w:evenVBand="0" w:oddHBand="1" w:evenHBand="0" w:firstRowFirstColumn="0" w:firstRowLastColumn="0" w:lastRowFirstColumn="0" w:lastRowLastColumn="0"/>
+              <w:rPr>
+                <w:rFonts w:ascii="Arial" w:hAnsi="Arial" w:cs="Arial"/>
+              </w:rPr>
+            </w:pPr>
+            <w:r>
+              <w:rPr>
+                <w:rFonts w:ascii="Arial" w:hAnsi="Arial" w:cs="Arial"/>
+              </w:rPr>
+              <w:t>0.0211</w:t>
+            </w:r>
+          </w:p>
+        </w:tc>
+        <w:tc>
+          <w:tcPr>
+            <w:tcW w:w="935" w:type="dxa"/>
+          </w:tcPr>
+          <w:p>
+            <w:pPr>
+              <w:cnfStyle w:val="000000100000" w:firstRow="0" w:lastRow="0" w:firstColumn="0" w:lastColumn="0" w:oddVBand="0" w:evenVBand="0" w:oddHBand="1" w:evenHBand="0" w:firstRowFirstColumn="0" w:firstRowLastColumn="0" w:lastRowFirstColumn="0" w:lastRowLastColumn="0"/>
+              <w:rPr>
+                <w:rFonts w:ascii="Arial" w:hAnsi="Arial" w:cs="Arial"/>
+              </w:rPr>
+            </w:pPr>
+            <w:r>
+              <w:rPr>
+                <w:rFonts w:ascii="Arial" w:hAnsi="Arial" w:cs="Arial"/>
+              </w:rPr>
+              <w:t>0.86</w:t>
+            </w:r>
+          </w:p>
+        </w:tc>
+        <w:tc>
+          <w:tcPr>
+            <w:tcW w:w="935" w:type="dxa"/>
+          </w:tcPr>
+          <w:p>
+            <w:pPr>
+              <w:cnfStyle w:val="000000100000" w:firstRow="0" w:lastRow="0" w:firstColumn="0" w:lastColumn="0" w:oddVBand="0" w:evenVBand="0" w:oddHBand="1" w:evenHBand="0" w:firstRowFirstColumn="0" w:firstRowLastColumn="0" w:lastRowFirstColumn="0" w:lastRowLastColumn="0"/>
+              <w:rPr>
+                <w:rFonts w:ascii="Arial" w:hAnsi="Arial" w:cs="Arial"/>
+              </w:rPr>
+            </w:pPr>
+            <w:r>
+              <w:rPr>
+                <w:rFonts w:ascii="Arial" w:hAnsi="Arial" w:cs="Arial"/>
+              </w:rPr>
+              <w:t>0.3633</w:t>
+            </w:r>
+          </w:p>
+        </w:tc>
+        <w:tc>
+          <w:tcPr>
+            <w:tcW w:w="1630" w:type="dxa"/>
+          </w:tcPr>
+          <w:p>
+            <w:pPr>
+              <w:cnfStyle w:val="000000100000" w:firstRow="0" w:lastRow="0" w:firstColumn="0" w:lastColumn="0" w:oddVBand="0" w:evenVBand="0" w:oddHBand="1" w:evenHBand="0" w:firstRowFirstColumn="0" w:firstRowLastColumn="0" w:lastRowFirstColumn="0" w:lastRowLastColumn="0"/>
+              <w:rPr>
+                <w:rFonts w:ascii="Arial" w:hAnsi="Arial" w:cs="Arial"/>
+              </w:rPr>
+            </w:pPr>
+            <w:r>
+              <w:rPr>
+                <w:rFonts w:ascii="Arial" w:hAnsi="Arial" w:cs="Arial"/>
+              </w:rPr>
+              <w:t>23.9</w:t>
+            </w:r>
+          </w:p>
+        </w:tc>
+        <w:tc>
+          <w:tcPr>
+            <w:tcW w:w="1630" w:type="dxa"/>
+          </w:tcPr>
+          <w:p>
+            <w:pPr>
+              <w:cnfStyle w:val="000000100000" w:firstRow="0" w:lastRow="0" w:firstColumn="0" w:lastColumn="0" w:oddVBand="0" w:evenVBand="0" w:oddHBand="1" w:evenHBand="0" w:firstRowFirstColumn="0" w:firstRowLastColumn="0" w:lastRowFirstColumn="0" w:lastRowLastColumn="0"/>
+              <w:rPr>
+                <w:rFonts w:ascii="Arial" w:hAnsi="Arial" w:cs="Arial"/>
+              </w:rPr>
+            </w:pPr>
+            <w:r>
+              <w:rPr>
+                <w:rFonts w:ascii="Arial" w:hAnsi="Arial" w:cs="Arial"/>
+              </w:rPr>
+              <w:t>Model quickly learns but then begins to overfit</w:t>
+            </w:r>
+          </w:p>
+        </w:tc>
+      </w:tr>
+    </w:tbl>
+    <w:p>
+      <w:pPr>
+        <w:rPr>
+          <w:rFonts w:ascii="Arial" w:hAnsi="Arial" w:cs="Arial"/>
+          <w:b/>
+          <w:bCs/>
+          <w:i/>
+          <w:iCs/>
+          <w:sz w:val="24"/>
+          <w:szCs w:val="24"/>
+        </w:rPr>
+      </w:pPr>
+    </w:p>
+    <w:p>
+      <w:pPr>
+        <w:rPr>
+          <w:rFonts w:ascii="Arial" w:hAnsi="Arial" w:cs="Arial"/>
+        </w:rPr>
+      </w:pPr>
+      <w:r>
+        <w:rPr>
+          <w:rFonts w:ascii="Arial" w:hAnsi="Arial" w:cs="Arial"/>
+          <w:b/>
+          <w:bCs/>
+          <w:i/>
+          <w:iCs/>
+          <w:sz w:val="24"/>
+          <w:szCs w:val="24"/>
+        </w:rPr>
+        <w:t>Conclusion</w:t>
+      </w:r>
+      <w:r>
+        <w:rPr>
+          <w:rFonts w:ascii="Arial" w:hAnsi="Arial" w:cs="Arial"/>
+        </w:rPr>
+        <w:t xml:space="preserve">: The model performed better than both previous models BUT it began to overfit which indicates that fewer layers in </w:t>
+      </w:r>
+      <w:proofErr w:type="spellStart"/>
+      <w:r>
+        <w:rPr>
+          <w:rFonts w:ascii="Arial" w:hAnsi="Arial" w:cs="Arial"/>
+        </w:rPr>
+        <w:t>resnet</w:t>
+      </w:r>
+      <w:proofErr w:type="spellEnd"/>
+      <w:r>
+        <w:rPr>
+          <w:rFonts w:ascii="Arial" w:hAnsi="Arial" w:cs="Arial"/>
+        </w:rPr>
+        <w:t xml:space="preserve"> need to be trainable. This </w:t>
+      </w:r>
+      <w:r>
+        <w:rPr>
+          <w:rFonts w:ascii="Arial" w:hAnsi="Arial" w:cs="Arial"/>
+        </w:rPr>
+        <w:t>clearly shows</w:t>
+      </w:r>
+      <w:r>
+        <w:rPr>
+          <w:rFonts w:ascii="Arial" w:hAnsi="Arial" w:cs="Arial"/>
+        </w:rPr>
+        <w:t xml:space="preserve"> the power of transfer learning as the basic </w:t>
+      </w:r>
+      <w:proofErr w:type="spellStart"/>
+      <w:r>
+        <w:rPr>
+          <w:rFonts w:ascii="Arial" w:hAnsi="Arial" w:cs="Arial"/>
+        </w:rPr>
+        <w:t>resnet</w:t>
+      </w:r>
+      <w:proofErr w:type="spellEnd"/>
+      <w:r>
+        <w:rPr>
+          <w:rFonts w:ascii="Arial" w:hAnsi="Arial" w:cs="Arial"/>
+        </w:rPr>
+        <w:t xml:space="preserve"> model likely only needs the very final layers updated in order to give good results on new images classification datasets.</w:t>
+      </w:r>
+    </w:p>
+    <w:p>
+      <w:pPr>
+        <w:rPr>
+          <w:rFonts w:ascii="Arial" w:hAnsi="Arial" w:cs="Arial"/>
+        </w:rPr>
+      </w:pPr>
+    </w:p>
+    <w:p>
+      <w:pPr>
+        <w:rPr>
+          <w:rFonts w:ascii="Arial" w:hAnsi="Arial" w:cs="Arial"/>
+        </w:rPr>
+      </w:pPr>
     </w:p>
     <w:sectPr>
-      <w:headerReference w:type="default" r:id="rId9"/>
+      <w:headerReference w:type="default" r:id="rId7"/>
       <w:pgSz w:w="15840" w:h="24480" w:code="3"/>
       <w:pgMar w:top="1440" w:right="1440" w:bottom="1440" w:left="1440" w:header="708" w:footer="708" w:gutter="0"/>
       <w:cols w:space="708"/>
@@ -12097,7 +14266,7 @@
   <w:style w:type="paragraph" w:default="1" w:styleId="Normal">
     <w:name w:val="Normal"/>
     <w:qFormat/>
-    <w:rsid w:val="00081F3A"/>
+    <w:rsid w:val="000F1B98"/>
   </w:style>
   <w:style w:type="paragraph" w:styleId="Heading1">
     <w:name w:val="heading 1"/>

</xml_diff>